<commit_message>
Template Agende e Minute
</commit_message>
<xml_diff>
--- a/Documenti/Statement of Work/SOW_GreenLeaf.docx
+++ b/Documenti/Statement of Work/SOW_GreenLeaf.docx
@@ -1,6 +1,6 @@
 
 <file path=word/document.xml><?xml version="1.0" encoding="utf-8"?>
-<w:document xmlns:wpc="http://schemas.microsoft.com/office/word/2010/wordprocessingCanvas" xmlns:cx="http://schemas.microsoft.com/office/drawing/2014/chartex" xmlns:mc="http://schemas.openxmlformats.org/markup-compatibility/2006" xmlns:o="urn:schemas-microsoft-com:office:office" xmlns:r="http://schemas.openxmlformats.org/officeDocument/2006/relationships" xmlns:m="http://schemas.openxmlformats.org/officeDocument/2006/math" xmlns:v="urn:schemas-microsoft-com:vml" xmlns:wp14="http://schemas.microsoft.com/office/word/2010/wordprocessingDrawing" xmlns:wp="http://schemas.openxmlformats.org/drawingml/2006/wordprocessingDrawing" xmlns:w10="urn:schemas-microsoft-com:office:word" xmlns:w="http://schemas.openxmlformats.org/wordprocessingml/2006/main" xmlns:w14="http://schemas.microsoft.com/office/word/2010/wordml" xmlns:w15="http://schemas.microsoft.com/office/word/2012/wordml" xmlns:w16se="http://schemas.microsoft.com/office/word/2015/wordml/symex" xmlns:wpg="http://schemas.microsoft.com/office/word/2010/wordprocessingGroup" xmlns:wpi="http://schemas.microsoft.com/office/word/2010/wordprocessingInk" xmlns:wne="http://schemas.microsoft.com/office/word/2006/wordml" xmlns:wps="http://schemas.microsoft.com/office/word/2010/wordprocessingShape" mc:Ignorable="w14 w15 w16se wp14">
+<w:document xmlns:wpc="http://schemas.microsoft.com/office/word/2010/wordprocessingCanvas" xmlns:cx="http://schemas.microsoft.com/office/drawing/2014/chartex" xmlns:cx1="http://schemas.microsoft.com/office/drawing/2015/9/8/chartex" xmlns:cx2="http://schemas.microsoft.com/office/drawing/2015/10/21/chartex" xmlns:cx3="http://schemas.microsoft.com/office/drawing/2016/5/9/chartex" xmlns:cx4="http://schemas.microsoft.com/office/drawing/2016/5/10/chartex" xmlns:cx5="http://schemas.microsoft.com/office/drawing/2016/5/11/chartex" xmlns:cx6="http://schemas.microsoft.com/office/drawing/2016/5/12/chartex" xmlns:cx7="http://schemas.microsoft.com/office/drawing/2016/5/13/chartex" xmlns:cx8="http://schemas.microsoft.com/office/drawing/2016/5/14/chartex" xmlns:mc="http://schemas.openxmlformats.org/markup-compatibility/2006" xmlns:aink="http://schemas.microsoft.com/office/drawing/2016/ink" xmlns:am3d="http://schemas.microsoft.com/office/drawing/2017/model3d" xmlns:o="urn:schemas-microsoft-com:office:office" xmlns:oel="http://schemas.microsoft.com/office/2019/extlst" xmlns:r="http://schemas.openxmlformats.org/officeDocument/2006/relationships" xmlns:m="http://schemas.openxmlformats.org/officeDocument/2006/math" xmlns:v="urn:schemas-microsoft-com:vml" xmlns:wp14="http://schemas.microsoft.com/office/word/2010/wordprocessingDrawing" xmlns:wp="http://schemas.openxmlformats.org/drawingml/2006/wordprocessingDrawing" xmlns:w10="urn:schemas-microsoft-com:office:word" xmlns:w="http://schemas.openxmlformats.org/wordprocessingml/2006/main" xmlns:w14="http://schemas.microsoft.com/office/word/2010/wordml" xmlns:w15="http://schemas.microsoft.com/office/word/2012/wordml" xmlns:w16cex="http://schemas.microsoft.com/office/word/2018/wordml/cex" xmlns:w16cid="http://schemas.microsoft.com/office/word/2016/wordml/cid" xmlns:w16="http://schemas.microsoft.com/office/word/2018/wordml" xmlns:w16sdtdh="http://schemas.microsoft.com/office/word/2020/wordml/sdtdatahash" xmlns:w16se="http://schemas.microsoft.com/office/word/2015/wordml/symex" xmlns:wpg="http://schemas.microsoft.com/office/word/2010/wordprocessingGroup" xmlns:wpi="http://schemas.microsoft.com/office/word/2010/wordprocessingInk" xmlns:wne="http://schemas.microsoft.com/office/word/2006/wordml" xmlns:wps="http://schemas.microsoft.com/office/word/2010/wordprocessingShape" mc:Ignorable="w14 w15 w16se w16cid w16 w16cex w16sdtdh wp14">
   <w:body>
     <w:p>
       <w:pPr>
@@ -100,19 +100,11 @@
                 <w:lang w:val="en-US"/>
               </w:rPr>
             </w:pPr>
-            <w:proofErr w:type="spellStart"/>
             <w:r>
               <w:rPr>
                 <w:lang w:val="en-US"/>
               </w:rPr>
-              <w:t>Progetto</w:t>
-            </w:r>
-            <w:proofErr w:type="spellEnd"/>
-            <w:r>
-              <w:rPr>
-                <w:lang w:val="en-US"/>
-              </w:rPr>
-              <w:t xml:space="preserve"> </w:t>
+              <w:t xml:space="preserve">Progetto </w:t>
             </w:r>
           </w:p>
           <w:p>
@@ -426,6 +418,12 @@
                     </w:rPr>
                     <w:t>Afeltra Angelo, Squillante Raffaele</w:t>
                   </w:r>
+                  <w:r>
+                    <w:rPr>
+                      <w:rFonts w:ascii="Century Gothic" w:hAnsi="Century Gothic" w:cs="Arial"/>
+                    </w:rPr>
+                    <w:t>, Giametta Antonio</w:t>
+                  </w:r>
                 </w:p>
               </w:tc>
             </w:tr>
@@ -583,7 +581,6 @@
         </w:rPr>
         <w:t xml:space="preserve"> </w:t>
       </w:r>
-      <w:proofErr w:type="spellStart"/>
       <w:r>
         <w:rPr>
           <w:rFonts w:eastAsia="Droid Sans"/>
@@ -592,7 +589,6 @@
         <w:t>History</w:t>
       </w:r>
       <w:bookmarkEnd w:id="0"/>
-      <w:proofErr w:type="spellEnd"/>
     </w:p>
     <w:p/>
     <w:tbl>
@@ -926,7 +922,7 @@
               <w:rPr>
                 <w:rFonts w:ascii="Century Gothic" w:eastAsia="Droid Sans" w:hAnsi="Century Gothic" w:cs="Droid Sans"/>
               </w:rPr>
-              <w:t>Aggiunta parti mancanti</w:t>
+              <w:t>Aggiunta Project Manager</w:t>
             </w:r>
           </w:p>
         </w:tc>
@@ -977,6 +973,23 @@
               <w:t>R. Squillante</w:t>
             </w:r>
           </w:p>
+          <w:p>
+            <w:pPr>
+              <w:widowControl w:val="0"/>
+              <w:ind w:left="720"/>
+              <w:rPr>
+                <w:rFonts w:ascii="Century Gothic" w:hAnsi="Century Gothic"/>
+              </w:rPr>
+            </w:pPr>
+            <w:proofErr w:type="gramStart"/>
+            <w:r>
+              <w:rPr>
+                <w:rFonts w:ascii="Century Gothic" w:hAnsi="Century Gothic"/>
+              </w:rPr>
+              <w:t>A.Giametta</w:t>
+            </w:r>
+            <w:proofErr w:type="gramEnd"/>
+          </w:p>
         </w:tc>
       </w:tr>
     </w:tbl>
@@ -985,8 +998,6 @@
       <w:r>
         <w:br w:type="page"/>
       </w:r>
-      <w:bookmarkStart w:id="1" w:name="_GoBack"/>
-      <w:bookmarkEnd w:id="1"/>
     </w:p>
     <w:p>
       <w:pPr>
@@ -996,38 +1007,30 @@
           <w:lang w:val="en-US"/>
         </w:rPr>
       </w:pPr>
-      <w:bookmarkStart w:id="2" w:name="_Toc465941688"/>
+      <w:bookmarkStart w:id="1" w:name="_Toc465941688"/>
       <w:r>
         <w:rPr>
           <w:lang w:val="en-US"/>
         </w:rPr>
         <w:lastRenderedPageBreak/>
-        <w:t xml:space="preserve">Statement of Work (SOW) del </w:t>
+        <w:t>Statement of Work (SOW) del Progetto</w:t>
+      </w:r>
+      <w:r>
+        <w:rPr>
+          <w:lang w:val="en-US"/>
+        </w:rPr>
+        <w:br/>
       </w:r>
       <w:proofErr w:type="spellStart"/>
       <w:r>
         <w:rPr>
           <w:lang w:val="en-US"/>
         </w:rPr>
-        <w:t>Progetto</w:t>
+        <w:t>GreenLeaf</w:t>
       </w:r>
       <w:proofErr w:type="spellEnd"/>
-      <w:r>
-        <w:rPr>
-          <w:lang w:val="en-US"/>
-        </w:rPr>
-        <w:br/>
-      </w:r>
-      <w:proofErr w:type="spellStart"/>
-      <w:r>
-        <w:rPr>
-          <w:lang w:val="en-US"/>
-        </w:rPr>
-        <w:t>GreenLeaf</w:t>
-      </w:r>
-      <w:proofErr w:type="spellEnd"/>
-    </w:p>
-    <w:bookmarkEnd w:id="2"/>
+    </w:p>
+    <w:bookmarkEnd w:id="1"/>
     <w:p>
       <w:pPr>
         <w:pStyle w:val="GpsTitolo"/>
@@ -1114,19 +1117,7 @@
           <w:rPr>
             <w:rStyle w:val="Collegamentoipertestuale"/>
           </w:rPr>
-          <w:t>Agenzia europea dell'ambiente — Agenzia europea dell'ambiente</w:t>
-        </w:r>
-        <w:r>
-          <w:rPr>
-            <w:rStyle w:val="Collegamentoipertestuale"/>
-          </w:rPr>
-          <w:t xml:space="preserve"> </w:t>
-        </w:r>
-        <w:r>
-          <w:rPr>
-            <w:rStyle w:val="Collegamentoipertestuale"/>
-          </w:rPr>
-          <w:t>(europa.eu)</w:t>
+          <w:t>Agenzia europea dell'ambiente — Agenzia europea dell'ambiente (europa.eu)</w:t>
         </w:r>
       </w:hyperlink>
     </w:p>
@@ -1462,21 +1453,8 @@
         </w:numPr>
       </w:pPr>
       <w:r>
-        <w:t xml:space="preserve">Scenari </w:t>
-      </w:r>
-      <w:proofErr w:type="spellStart"/>
-      <w:r>
-        <w:t>As</w:t>
-      </w:r>
-      <w:proofErr w:type="spellEnd"/>
-      <w:r>
-        <w:t xml:space="preserve"> </w:t>
-      </w:r>
-      <w:proofErr w:type="spellStart"/>
-      <w:r>
-        <w:t>Is</w:t>
-      </w:r>
-      <w:proofErr w:type="spellEnd"/>
+        <w:t>Scenari</w:t>
+      </w:r>
     </w:p>
     <w:p>
       <w:pPr>
@@ -1849,21 +1827,7 @@
         <w:rPr>
           <w:lang w:val="en-US"/>
         </w:rPr>
-        <w:t xml:space="preserve"> </w:t>
-      </w:r>
-      <w:proofErr w:type="spellStart"/>
-      <w:r>
-        <w:rPr>
-          <w:lang w:val="en-US"/>
-        </w:rPr>
-        <w:t>il</w:t>
-      </w:r>
-      <w:proofErr w:type="spellEnd"/>
-      <w:r>
-        <w:rPr>
-          <w:lang w:val="en-US"/>
-        </w:rPr>
-        <w:t xml:space="preserve"> </w:t>
+        <w:t xml:space="preserve"> il </w:t>
       </w:r>
       <w:proofErr w:type="spellStart"/>
       <w:r>
@@ -2054,15 +2018,7 @@
       </w:r>
       <w:proofErr w:type="spellEnd"/>
       <w:r>
-        <w:t xml:space="preserve"> - </w:t>
-      </w:r>
-      <w:proofErr w:type="spellStart"/>
-      <w:r>
-        <w:t>GitHub</w:t>
-      </w:r>
-      <w:proofErr w:type="spellEnd"/>
-      <w:r>
-        <w:t xml:space="preserve"> in particolare</w:t>
+        <w:t xml:space="preserve"> - GitHub in particolare</w:t>
       </w:r>
     </w:p>
     <w:p>
@@ -2178,7 +2134,276 @@
         <w:pStyle w:val="Gpstesto"/>
         <w:ind w:left="720"/>
       </w:pPr>
+      <w:r>
+        <w:rPr>
+          <w:b/>
+          <w:bCs/>
+          <w:i/>
+          <w:iCs/>
+          <w:u w:val="single"/>
+        </w:rPr>
+        <w:t>Analisi e specifica dei requisiti</w:t>
+      </w:r>
+    </w:p>
+    <w:p>
+      <w:pPr>
+        <w:pStyle w:val="Gpstesto"/>
+        <w:numPr>
+          <w:ilvl w:val="0"/>
+          <w:numId w:val="3"/>
+        </w:numPr>
+      </w:pPr>
+      <w:r>
+        <w:t xml:space="preserve">Specifica di </w:t>
+      </w:r>
+      <w:r>
+        <w:rPr>
+          <w:b/>
+          <w:bCs/>
+        </w:rPr>
+        <w:t>minimo</w:t>
+      </w:r>
+      <w:r>
+        <w:t xml:space="preserve"> 2 e </w:t>
+      </w:r>
+      <w:r>
+        <w:rPr>
+          <w:b/>
+          <w:bCs/>
+        </w:rPr>
+        <w:t>massimo</w:t>
+      </w:r>
+      <w:r>
+        <w:t xml:space="preserve"> 4 scenari per ogni membro del team;</w:t>
+      </w:r>
+    </w:p>
+    <w:p>
+      <w:pPr>
+        <w:pStyle w:val="Gpstesto"/>
+        <w:numPr>
+          <w:ilvl w:val="0"/>
+          <w:numId w:val="3"/>
+        </w:numPr>
+      </w:pPr>
+      <w:r>
+        <w:lastRenderedPageBreak/>
+        <w:t xml:space="preserve">Specifica di </w:t>
+      </w:r>
+      <w:r>
+        <w:rPr>
+          <w:b/>
+          <w:bCs/>
+        </w:rPr>
+        <w:t>minimo</w:t>
+      </w:r>
+      <w:r>
+        <w:t xml:space="preserve"> 2 e </w:t>
+      </w:r>
+      <w:r>
+        <w:rPr>
+          <w:b/>
+          <w:bCs/>
+        </w:rPr>
+        <w:t>massimo</w:t>
+      </w:r>
+      <w:r>
+        <w:t xml:space="preserve"> 4 requisiti funzionali e non funzionali per ogni membro del team;</w:t>
+      </w:r>
+    </w:p>
+    <w:p>
+      <w:pPr>
+        <w:pStyle w:val="Gpstesto"/>
+        <w:numPr>
+          <w:ilvl w:val="0"/>
+          <w:numId w:val="3"/>
+        </w:numPr>
+      </w:pPr>
+      <w:r>
+        <w:rPr>
+          <w:b/>
+          <w:bCs/>
+        </w:rPr>
+        <w:t>Esattamente</w:t>
+      </w:r>
+      <w:r>
+        <w:t xml:space="preserve"> </w:t>
+      </w:r>
+      <w:proofErr w:type="gramStart"/>
+      <w:r>
+        <w:t>uno use</w:t>
+      </w:r>
+      <w:proofErr w:type="gramEnd"/>
+      <w:r>
+        <w:t xml:space="preserve"> case per ogni membro del team - i casi d'uso aggiuntivi </w:t>
+      </w:r>
+      <w:r>
+        <w:rPr>
+          <w:b/>
+          <w:bCs/>
+        </w:rPr>
+        <w:t>non</w:t>
+      </w:r>
+      <w:r>
+        <w:t xml:space="preserve"> saranno valutati;</w:t>
+      </w:r>
+    </w:p>
+    <w:p>
+      <w:pPr>
+        <w:pStyle w:val="Gpstesto"/>
+        <w:numPr>
+          <w:ilvl w:val="0"/>
+          <w:numId w:val="3"/>
+        </w:numPr>
+      </w:pPr>
+      <w:r>
+        <w:rPr>
+          <w:b/>
+          <w:bCs/>
+        </w:rPr>
+        <w:t>Esattamente</w:t>
+      </w:r>
+      <w:r>
+        <w:t xml:space="preserve"> un </w:t>
+      </w:r>
       <w:proofErr w:type="spellStart"/>
+      <w:r>
+        <w:t>sequence</w:t>
+      </w:r>
+      <w:proofErr w:type="spellEnd"/>
+      <w:r>
+        <w:t xml:space="preserve"> </w:t>
+      </w:r>
+      <w:proofErr w:type="spellStart"/>
+      <w:r>
+        <w:t>diagram</w:t>
+      </w:r>
+      <w:proofErr w:type="spellEnd"/>
+      <w:r>
+        <w:t xml:space="preserve"> ogni due membri del team - i </w:t>
+      </w:r>
+      <w:proofErr w:type="spellStart"/>
+      <w:r>
+        <w:t>sequence</w:t>
+      </w:r>
+      <w:proofErr w:type="spellEnd"/>
+      <w:r>
+        <w:t xml:space="preserve"> </w:t>
+      </w:r>
+      <w:proofErr w:type="spellStart"/>
+      <w:r>
+        <w:t>diagram</w:t>
+      </w:r>
+      <w:proofErr w:type="spellEnd"/>
+      <w:r>
+        <w:t xml:space="preserve"> aggiuntivi </w:t>
+      </w:r>
+      <w:r>
+        <w:rPr>
+          <w:b/>
+          <w:bCs/>
+        </w:rPr>
+        <w:t>non</w:t>
+      </w:r>
+      <w:r>
+        <w:t xml:space="preserve"> saranno valutati;</w:t>
+      </w:r>
+    </w:p>
+    <w:p>
+      <w:pPr>
+        <w:pStyle w:val="Gpstesto"/>
+        <w:numPr>
+          <w:ilvl w:val="0"/>
+          <w:numId w:val="3"/>
+        </w:numPr>
+      </w:pPr>
+      <w:r>
+        <w:rPr>
+          <w:b/>
+          <w:bCs/>
+        </w:rPr>
+        <w:t>Esattamente</w:t>
+      </w:r>
+      <w:r>
+        <w:t xml:space="preserve"> un diagramma a scelta tra </w:t>
+      </w:r>
+      <w:proofErr w:type="spellStart"/>
+      <w:r>
+        <w:t>statechart</w:t>
+      </w:r>
+      <w:proofErr w:type="spellEnd"/>
+      <w:r>
+        <w:t xml:space="preserve"> e activity </w:t>
+      </w:r>
+      <w:proofErr w:type="spellStart"/>
+      <w:r>
+        <w:t>diagram</w:t>
+      </w:r>
+      <w:proofErr w:type="spellEnd"/>
+      <w:r>
+        <w:t xml:space="preserve"> ogni due membri del team - ulteriori diagrammi </w:t>
+      </w:r>
+      <w:r>
+        <w:rPr>
+          <w:b/>
+          <w:bCs/>
+        </w:rPr>
+        <w:t>non</w:t>
+      </w:r>
+      <w:r>
+        <w:t xml:space="preserve"> verranno valutati;</w:t>
+      </w:r>
+    </w:p>
+    <w:p>
+      <w:pPr>
+        <w:pStyle w:val="Gpstesto"/>
+        <w:numPr>
+          <w:ilvl w:val="0"/>
+          <w:numId w:val="3"/>
+        </w:numPr>
+      </w:pPr>
+      <w:r>
+        <w:t xml:space="preserve">Specifica di un class </w:t>
+      </w:r>
+      <w:proofErr w:type="spellStart"/>
+      <w:r>
+        <w:t>diagram</w:t>
+      </w:r>
+      <w:proofErr w:type="spellEnd"/>
+      <w:r>
+        <w:t xml:space="preserve"> per team - eventuali </w:t>
+      </w:r>
+      <w:proofErr w:type="spellStart"/>
+      <w:r>
+        <w:t>object</w:t>
+      </w:r>
+      <w:proofErr w:type="spellEnd"/>
+      <w:r>
+        <w:t xml:space="preserve"> </w:t>
+      </w:r>
+      <w:proofErr w:type="spellStart"/>
+      <w:r>
+        <w:t>diagram</w:t>
+      </w:r>
+      <w:proofErr w:type="spellEnd"/>
+      <w:r>
+        <w:t xml:space="preserve"> </w:t>
+      </w:r>
+      <w:r>
+        <w:rPr>
+          <w:b/>
+          <w:bCs/>
+        </w:rPr>
+        <w:t>non</w:t>
+      </w:r>
+      <w:r>
+        <w:t xml:space="preserve"> verranno valutati.</w:t>
+      </w:r>
+    </w:p>
+    <w:p>
+      <w:pPr>
+        <w:pStyle w:val="Gpstesto"/>
+        <w:ind w:left="720"/>
+      </w:pPr>
       <w:r>
         <w:rPr>
           <w:b/>
@@ -2188,9 +2413,99 @@
           <w:u w:val="single"/>
           <w:lang w:val="en-US"/>
         </w:rPr>
-        <w:t>Analisi</w:t>
+        <w:t>System Design</w:t>
+      </w:r>
+    </w:p>
+    <w:p>
+      <w:pPr>
+        <w:pStyle w:val="Gpstesto"/>
+        <w:numPr>
+          <w:ilvl w:val="0"/>
+          <w:numId w:val="3"/>
+        </w:numPr>
+      </w:pPr>
+      <w:r>
+        <w:t xml:space="preserve">Specifica di </w:t>
+      </w:r>
+      <w:r>
+        <w:rPr>
+          <w:b/>
+          <w:bCs/>
+        </w:rPr>
+        <w:t>minimo</w:t>
+      </w:r>
+      <w:r>
+        <w:t xml:space="preserve"> 2 e </w:t>
+      </w:r>
+      <w:r>
+        <w:rPr>
+          <w:b/>
+          <w:bCs/>
+        </w:rPr>
+        <w:t>massimo</w:t>
+      </w:r>
+      <w:r>
+        <w:t xml:space="preserve"> 4 design goal per ogni membro del team.</w:t>
+      </w:r>
+    </w:p>
+    <w:p>
+      <w:pPr>
+        <w:pStyle w:val="Gpstesto"/>
+        <w:numPr>
+          <w:ilvl w:val="0"/>
+          <w:numId w:val="3"/>
+        </w:numPr>
+      </w:pPr>
+      <w:r>
+        <w:t xml:space="preserve">Definizione di </w:t>
+      </w:r>
+      <w:r>
+        <w:rPr>
+          <w:b/>
+          <w:bCs/>
+        </w:rPr>
+        <w:t>un diagramma</w:t>
+      </w:r>
+      <w:r>
+        <w:t xml:space="preserve"> di decomposizione dei sottosistemi per team, con annessa descrizione e motivazione all’uso.</w:t>
+      </w:r>
+    </w:p>
+    <w:p>
+      <w:pPr>
+        <w:pStyle w:val="Gpstesto"/>
+        <w:numPr>
+          <w:ilvl w:val="0"/>
+          <w:numId w:val="3"/>
+        </w:numPr>
+      </w:pPr>
+      <w:r>
+        <w:t xml:space="preserve">Definizione di </w:t>
+      </w:r>
+      <w:r>
+        <w:rPr>
+          <w:b/>
+          <w:bCs/>
+        </w:rPr>
+        <w:t xml:space="preserve">un deployment </w:t>
+      </w:r>
+      <w:proofErr w:type="spellStart"/>
+      <w:r>
+        <w:rPr>
+          <w:b/>
+          <w:bCs/>
+        </w:rPr>
+        <w:t>diagram</w:t>
       </w:r>
       <w:proofErr w:type="spellEnd"/>
+      <w:r>
+        <w:t xml:space="preserve"> per team, con annessa descrizione e motivazione all’uso.</w:t>
+      </w:r>
+    </w:p>
+    <w:p>
+      <w:pPr>
+        <w:pStyle w:val="Gpstesto"/>
+        <w:ind w:left="720"/>
+      </w:pPr>
       <w:r>
         <w:rPr>
           <w:b/>
@@ -2200,9 +2515,81 @@
           <w:u w:val="single"/>
           <w:lang w:val="en-US"/>
         </w:rPr>
-        <w:t xml:space="preserve"> e </w:t>
-      </w:r>
+        <w:t>Object Design</w:t>
+      </w:r>
+    </w:p>
+    <w:p>
+      <w:pPr>
+        <w:pStyle w:val="Gpstesto"/>
+        <w:numPr>
+          <w:ilvl w:val="0"/>
+          <w:numId w:val="3"/>
+        </w:numPr>
+      </w:pPr>
+      <w:r>
+        <w:t xml:space="preserve">Uso di </w:t>
+      </w:r>
+      <w:r>
+        <w:rPr>
+          <w:b/>
+          <w:bCs/>
+        </w:rPr>
+        <w:t>minimo</w:t>
+      </w:r>
+      <w:r>
+        <w:t xml:space="preserve"> uno e </w:t>
+      </w:r>
+      <w:r>
+        <w:rPr>
+          <w:b/>
+          <w:bCs/>
+        </w:rPr>
+        <w:t>massimo</w:t>
+      </w:r>
+      <w:r>
+        <w:t xml:space="preserve"> due design pattern per team</w:t>
+      </w:r>
+      <w:r>
+        <w:t xml:space="preserve"> </w:t>
+      </w:r>
+      <w:r>
+        <w:t>(devono essere selezionati tra quelli presentati a lezione</w:t>
+      </w:r>
+      <w:r>
+        <w:t>)</w:t>
+      </w:r>
+      <w:r>
+        <w:t>;</w:t>
+      </w:r>
+    </w:p>
+    <w:p>
+      <w:pPr>
+        <w:pStyle w:val="Gpstesto"/>
+        <w:numPr>
+          <w:ilvl w:val="0"/>
+          <w:numId w:val="3"/>
+        </w:numPr>
+      </w:pPr>
       <w:proofErr w:type="spellStart"/>
+      <w:r>
+        <w:rPr>
+          <w:lang w:val="en-US"/>
+        </w:rPr>
+        <w:t>Uso</w:t>
+      </w:r>
+      <w:proofErr w:type="spellEnd"/>
+      <w:r>
+        <w:rPr>
+          <w:lang w:val="en-US"/>
+        </w:rPr>
+        <w:t xml:space="preserve"> di UML;</w:t>
+      </w:r>
+    </w:p>
+    <w:p>
+      <w:pPr>
+        <w:pStyle w:val="Gpstesto"/>
+        <w:ind w:left="720"/>
+      </w:pPr>
       <w:r>
         <w:rPr>
           <w:b/>
@@ -2212,57 +2599,186 @@
           <w:u w:val="single"/>
           <w:lang w:val="en-US"/>
         </w:rPr>
-        <w:t>specifica</w:t>
+        <w:t>Testing</w:t>
+      </w:r>
+    </w:p>
+    <w:p>
+      <w:pPr>
+        <w:pStyle w:val="Gpstesto"/>
+        <w:numPr>
+          <w:ilvl w:val="0"/>
+          <w:numId w:val="3"/>
+        </w:numPr>
+      </w:pPr>
+      <w:r>
+        <w:t xml:space="preserve">Ogni studente dovrà effettuare il testing di unità, tramite </w:t>
+      </w:r>
+      <w:proofErr w:type="spellStart"/>
+      <w:r>
+        <w:t>category</w:t>
       </w:r>
       <w:proofErr w:type="spellEnd"/>
+      <w:r>
+        <w:t xml:space="preserve"> </w:t>
+      </w:r>
+      <w:proofErr w:type="spellStart"/>
+      <w:r>
+        <w:t>partition</w:t>
+      </w:r>
+      <w:proofErr w:type="spellEnd"/>
+      <w:r>
+        <w:t xml:space="preserve">, di </w:t>
+      </w:r>
       <w:r>
         <w:rPr>
           <w:b/>
           <w:bCs/>
-          <w:i/>
-          <w:iCs/>
-          <w:u w:val="single"/>
-          <w:lang w:val="en-US"/>
-        </w:rPr>
+        </w:rPr>
+        <w:t>esattamente</w:t>
+      </w:r>
+      <w:r>
+        <w:t xml:space="preserve"> un metodo di una classe sviluppata.</w:t>
+      </w:r>
+    </w:p>
+    <w:p>
+      <w:pPr>
+        <w:pStyle w:val="Gpstesto"/>
+        <w:numPr>
+          <w:ilvl w:val="0"/>
+          <w:numId w:val="3"/>
+        </w:numPr>
+      </w:pPr>
+      <w:r>
+        <w:t xml:space="preserve">Ogni studente dovrà effettuare il testing di sistema, tramite </w:t>
+      </w:r>
+      <w:proofErr w:type="spellStart"/>
+      <w:r>
+        <w:t>category</w:t>
+      </w:r>
+      <w:proofErr w:type="spellEnd"/>
+      <w:r>
         <w:t xml:space="preserve"> </w:t>
       </w:r>
       <w:proofErr w:type="spellStart"/>
+      <w:r>
+        <w:t>partition</w:t>
+      </w:r>
+      <w:proofErr w:type="spellEnd"/>
+      <w:r>
+        <w:t xml:space="preserve">, di </w:t>
+      </w:r>
       <w:r>
         <w:rPr>
           <w:b/>
           <w:bCs/>
-          <w:i/>
-          <w:iCs/>
-          <w:u w:val="single"/>
-          <w:lang w:val="en-US"/>
-        </w:rPr>
-        <w:t>dei</w:t>
+        </w:rPr>
+        <w:t>esattamente</w:t>
+      </w:r>
+      <w:r>
+        <w:t xml:space="preserve"> una funzionalità del sistema sviluppato.</w:t>
+      </w:r>
+    </w:p>
+    <w:p>
+      <w:pPr>
+        <w:pStyle w:val="GpsTitolo"/>
+        <w:numPr>
+          <w:ilvl w:val="0"/>
+          <w:numId w:val="2"/>
+        </w:numPr>
+      </w:pPr>
+      <w:r>
+        <w:t>Criteri di Accettazione/</w:t>
+      </w:r>
+      <w:proofErr w:type="spellStart"/>
+      <w:r>
+        <w:t>Acceptance</w:t>
       </w:r>
       <w:proofErr w:type="spellEnd"/>
+      <w:r>
+        <w:t xml:space="preserve"> </w:t>
+      </w:r>
+      <w:proofErr w:type="spellStart"/>
+      <w:r>
+        <w:t>Criteria</w:t>
+      </w:r>
+      <w:proofErr w:type="spellEnd"/>
+      <w:r>
+        <w:t xml:space="preserve"> </w:t>
+      </w:r>
+      <w:r>
+        <w:rPr>
+          <w:rFonts w:ascii="Garamond" w:hAnsi="Garamond"/>
+          <w:sz w:val="24"/>
+        </w:rPr>
+        <w:t>(Criteri che, se non rispettati, portano al fallimento del progetto</w:t>
+      </w:r>
+      <w:r>
+        <w:rPr>
+          <w:rFonts w:ascii="Garamond" w:hAnsi="Garamond"/>
+          <w:sz w:val="24"/>
+        </w:rPr>
+        <w:t>)</w:t>
+      </w:r>
+    </w:p>
+    <w:p>
+      <w:pPr>
+        <w:pStyle w:val="Gpstesto"/>
+        <w:numPr>
+          <w:ilvl w:val="0"/>
+          <w:numId w:val="3"/>
+        </w:numPr>
+      </w:pPr>
+      <w:r>
+        <w:t xml:space="preserve">Utilizzo appropriato di GitHub, che preveda il </w:t>
+      </w:r>
       <w:r>
         <w:rPr>
           <w:b/>
           <w:bCs/>
-          <w:i/>
-          <w:iCs/>
-          <w:u w:val="single"/>
-          <w:lang w:val="en-US"/>
-        </w:rPr>
+        </w:rPr>
+        <w:t>rispetto delle linee guida definite nel contesto del primo lab</w:t>
+      </w:r>
+      <w:r>
+        <w:t xml:space="preserve">. </w:t>
+      </w:r>
+    </w:p>
+    <w:p>
+      <w:pPr>
+        <w:pStyle w:val="Gpstesto"/>
+        <w:numPr>
+          <w:ilvl w:val="0"/>
+          <w:numId w:val="3"/>
+        </w:numPr>
+      </w:pPr>
+      <w:r>
+        <w:t>Adeguato utilizzo del pull-</w:t>
+      </w:r>
+      <w:proofErr w:type="spellStart"/>
+      <w:r>
+        <w:t>based</w:t>
+      </w:r>
+      <w:proofErr w:type="spellEnd"/>
+      <w:r>
         <w:t xml:space="preserve"> </w:t>
       </w:r>
       <w:proofErr w:type="spellStart"/>
+      <w:r>
+        <w:t>development</w:t>
+      </w:r>
+      <w:proofErr w:type="spellEnd"/>
+      <w:r>
+        <w:t xml:space="preserve">, che preveda il </w:t>
+      </w:r>
       <w:r>
         <w:rPr>
           <w:b/>
           <w:bCs/>
-          <w:i/>
-          <w:iCs/>
-          <w:u w:val="single"/>
-          <w:lang w:val="en-US"/>
-        </w:rPr>
-        <w:t>requisiti</w:t>
-      </w:r>
-      <w:proofErr w:type="spellEnd"/>
+        </w:rPr>
+        <w:t>rispetto delle linee guida definite nel contesto del primo lab</w:t>
+      </w:r>
+      <w:r>
+        <w:t>.</w:t>
+      </w:r>
     </w:p>
     <w:p>
       <w:pPr>
@@ -2273,27 +2789,56 @@
         </w:numPr>
       </w:pPr>
       <w:r>
-        <w:t xml:space="preserve">Specifica di </w:t>
+        <w:lastRenderedPageBreak/>
+        <w:t xml:space="preserve">Adeguato utilizzo di </w:t>
+      </w:r>
+      <w:proofErr w:type="spellStart"/>
+      <w:r>
+        <w:t>Slack</w:t>
+      </w:r>
+      <w:proofErr w:type="spellEnd"/>
+      <w:r>
+        <w:t xml:space="preserve">, che preveda il </w:t>
       </w:r>
       <w:r>
         <w:rPr>
           <w:b/>
           <w:bCs/>
         </w:rPr>
-        <w:t>minimo</w:t>
-      </w:r>
-      <w:r>
-        <w:t xml:space="preserve"> 2 e </w:t>
+        <w:t>rispetto delle linee guida definite nel contesto del secondo lab</w:t>
+      </w:r>
+      <w:r>
+        <w:t>.</w:t>
+      </w:r>
+    </w:p>
+    <w:p>
+      <w:pPr>
+        <w:pStyle w:val="Gpstesto"/>
+        <w:numPr>
+          <w:ilvl w:val="0"/>
+          <w:numId w:val="3"/>
+        </w:numPr>
+      </w:pPr>
+      <w:r>
+        <w:t xml:space="preserve">Adeguato utilizzo di </w:t>
+      </w:r>
+      <w:proofErr w:type="spellStart"/>
+      <w:r>
+        <w:t>Trello</w:t>
+      </w:r>
+      <w:proofErr w:type="spellEnd"/>
+      <w:r>
+        <w:t xml:space="preserve">, che preveda il </w:t>
       </w:r>
       <w:r>
         <w:rPr>
           <w:b/>
           <w:bCs/>
         </w:rPr>
-        <w:t>massimo</w:t>
-      </w:r>
-      <w:r>
-        <w:t xml:space="preserve"> 4 scenari per ogni membro del team;</w:t>
+        <w:t>rispetto delle linee guida definite nel contesto del secondo lab</w:t>
+      </w:r>
+      <w:r>
+        <w:t>.</w:t>
       </w:r>
     </w:p>
     <w:p>
@@ -2305,28 +2850,35 @@
         </w:numPr>
       </w:pPr>
       <w:r>
-        <w:lastRenderedPageBreak/>
-        <w:t xml:space="preserve">Specifica di </w:t>
-      </w:r>
+        <w:t xml:space="preserve">Documentazione adeguata. Verranno usati tool di </w:t>
+      </w:r>
+      <w:proofErr w:type="spellStart"/>
       <w:r>
         <w:rPr>
           <w:b/>
           <w:bCs/>
         </w:rPr>
-        <w:t>minimo</w:t>
-      </w:r>
-      <w:r>
-        <w:t xml:space="preserve"> 2 e </w:t>
-      </w:r>
+        <w:t>plagiarism</w:t>
+      </w:r>
+      <w:proofErr w:type="spellEnd"/>
       <w:r>
         <w:rPr>
           <w:b/>
           <w:bCs/>
         </w:rPr>
-        <w:t>massimo</w:t>
-      </w:r>
-      <w:r>
-        <w:t xml:space="preserve"> 4 requisiti funzionali e non funzionali per ogni membro del team;</w:t>
+        <w:t xml:space="preserve"> </w:t>
+      </w:r>
+      <w:proofErr w:type="spellStart"/>
+      <w:r>
+        <w:rPr>
+          <w:b/>
+          <w:bCs/>
+        </w:rPr>
+        <w:t>detection</w:t>
+      </w:r>
+      <w:proofErr w:type="spellEnd"/>
+      <w:r>
+        <w:t xml:space="preserve"> per identificare casi in cui gli studenti hanno copiato da progetti di anni precedenti e/o da altre fonti.</w:t>
       </w:r>
     </w:p>
     <w:p>
@@ -2338,32 +2890,21 @@
         </w:numPr>
       </w:pPr>
       <w:r>
+        <w:t xml:space="preserve">Appropriato test di unità di un metodo sviluppato, che preveda il </w:t>
+      </w:r>
+      <w:r>
         <w:rPr>
           <w:b/>
           <w:bCs/>
         </w:rPr>
-        <w:t>Esattamente</w:t>
-      </w:r>
-      <w:r>
-        <w:t xml:space="preserve"> </w:t>
-      </w:r>
-      <w:proofErr w:type="gramStart"/>
-      <w:r>
-        <w:t>uno use</w:t>
-      </w:r>
-      <w:proofErr w:type="gramEnd"/>
-      <w:r>
-        <w:t xml:space="preserve"> case per ogni membro del team - i casi d'uso aggiuntivi </w:t>
+        <w:t>rispetto dei vincoli</w:t>
       </w:r>
       <w:r>
         <w:rPr>
           <w:b/>
           <w:bCs/>
         </w:rPr>
-        <w:t>non</w:t>
-      </w:r>
-      <w:r>
-        <w:t xml:space="preserve"> saranno valutati;</w:t>
+        <w:t>.</w:t>
       </w:r>
     </w:p>
     <w:p>
@@ -2375,56 +2916,29 @@
         </w:numPr>
       </w:pPr>
       <w:r>
+        <w:t xml:space="preserve">Appropriato test di sistema di una funzionalità del sistema sviluppato, che preveda il </w:t>
+      </w:r>
+      <w:r>
         <w:rPr>
           <w:b/>
           <w:bCs/>
         </w:rPr>
-        <w:t>Esattamente</w:t>
-      </w:r>
-      <w:r>
-        <w:t xml:space="preserve"> un </w:t>
-      </w:r>
-      <w:proofErr w:type="spellStart"/>
-      <w:r>
-        <w:t>sequence</w:t>
-      </w:r>
-      <w:proofErr w:type="spellEnd"/>
-      <w:r>
-        <w:t xml:space="preserve"> </w:t>
-      </w:r>
-      <w:proofErr w:type="spellStart"/>
-      <w:r>
-        <w:t>diagram</w:t>
-      </w:r>
-      <w:proofErr w:type="spellEnd"/>
-      <w:r>
-        <w:t xml:space="preserve"> ogni due membri del team - i </w:t>
-      </w:r>
-      <w:proofErr w:type="spellStart"/>
-      <w:r>
-        <w:t>sequence</w:t>
-      </w:r>
-      <w:proofErr w:type="spellEnd"/>
-      <w:r>
-        <w:t xml:space="preserve"> </w:t>
-      </w:r>
-      <w:proofErr w:type="spellStart"/>
-      <w:r>
-        <w:t>diagram</w:t>
-      </w:r>
-      <w:proofErr w:type="spellEnd"/>
-      <w:r>
-        <w:t xml:space="preserve"> aggiuntivi </w:t>
-      </w:r>
-      <w:r>
-        <w:rPr>
-          <w:b/>
-          <w:bCs/>
-        </w:rPr>
-        <w:t>non</w:t>
-      </w:r>
-      <w:r>
-        <w:t xml:space="preserve"> saranno valutati;</w:t>
+        <w:t>rispetto dei vincoli</w:t>
+      </w:r>
+      <w:r>
+        <w:t>.</w:t>
+      </w:r>
+    </w:p>
+    <w:p>
+      <w:pPr>
+        <w:pStyle w:val="GpsTitolo"/>
+        <w:numPr>
+          <w:ilvl w:val="0"/>
+          <w:numId w:val="2"/>
+        </w:numPr>
+      </w:pPr>
+      <w:r>
+        <w:t>Criteri di premialità</w:t>
       </w:r>
     </w:p>
     <w:p>
@@ -2434,50 +2948,31 @@
           <w:ilvl w:val="0"/>
           <w:numId w:val="3"/>
         </w:numPr>
-      </w:pPr>
+        <w:rPr>
+          <w:bCs/>
+          <w:iCs/>
+        </w:rPr>
+      </w:pPr>
+      <w:r>
+        <w:rPr>
+          <w:bCs/>
+          <w:iCs/>
+        </w:rPr>
+        <w:t xml:space="preserve">Uso adeguato di sistemi di </w:t>
+      </w:r>
       <w:r>
         <w:rPr>
           <w:b/>
+          <w:iCs/>
+        </w:rPr>
+        <w:t>build</w:t>
+      </w:r>
+      <w:r>
+        <w:rPr>
           <w:bCs/>
-        </w:rPr>
-        <w:t>Esattamente</w:t>
-      </w:r>
-      <w:r>
-        <w:t xml:space="preserve"> un diagramma a scelta tra </w:t>
-      </w:r>
-      <w:proofErr w:type="spellStart"/>
-      <w:r>
-        <w:t>statechart</w:t>
-      </w:r>
-      <w:proofErr w:type="spellEnd"/>
-      <w:r>
-        <w:t xml:space="preserve"> e </w:t>
-      </w:r>
-      <w:proofErr w:type="spellStart"/>
-      <w:r>
-        <w:t>activity</w:t>
-      </w:r>
-      <w:proofErr w:type="spellEnd"/>
-      <w:r>
-        <w:t xml:space="preserve"> </w:t>
-      </w:r>
-      <w:proofErr w:type="spellStart"/>
-      <w:r>
-        <w:t>diagram</w:t>
-      </w:r>
-      <w:proofErr w:type="spellEnd"/>
-      <w:r>
-        <w:t xml:space="preserve"> ogni due membri del team - ulteriori diagrammi </w:t>
-      </w:r>
-      <w:r>
-        <w:rPr>
-          <w:b/>
-          <w:bCs/>
-        </w:rPr>
-        <w:t>non</w:t>
-      </w:r>
-      <w:r>
-        <w:t xml:space="preserve"> verranno valutati;</w:t>
+          <w:iCs/>
+        </w:rPr>
+        <w:t>;</w:t>
       </w:r>
     </w:p>
     <w:p>
@@ -2487,626 +2982,6 @@
           <w:ilvl w:val="0"/>
           <w:numId w:val="3"/>
         </w:numPr>
-      </w:pPr>
-      <w:r>
-        <w:t xml:space="preserve">Specifica di un </w:t>
-      </w:r>
-      <w:proofErr w:type="spellStart"/>
-      <w:r>
-        <w:t>class</w:t>
-      </w:r>
-      <w:proofErr w:type="spellEnd"/>
-      <w:r>
-        <w:t xml:space="preserve"> </w:t>
-      </w:r>
-      <w:proofErr w:type="spellStart"/>
-      <w:r>
-        <w:t>diagram</w:t>
-      </w:r>
-      <w:proofErr w:type="spellEnd"/>
-      <w:r>
-        <w:t xml:space="preserve"> per team - eventuali </w:t>
-      </w:r>
-      <w:proofErr w:type="spellStart"/>
-      <w:r>
-        <w:t>object</w:t>
-      </w:r>
-      <w:proofErr w:type="spellEnd"/>
-      <w:r>
-        <w:t xml:space="preserve"> </w:t>
-      </w:r>
-      <w:proofErr w:type="spellStart"/>
-      <w:r>
-        <w:t>diagram</w:t>
-      </w:r>
-      <w:proofErr w:type="spellEnd"/>
-      <w:r>
-        <w:t xml:space="preserve"> </w:t>
-      </w:r>
-      <w:r>
-        <w:rPr>
-          <w:b/>
-          <w:bCs/>
-        </w:rPr>
-        <w:t>non</w:t>
-      </w:r>
-      <w:r>
-        <w:t xml:space="preserve"> verranno valutati.</w:t>
-      </w:r>
-    </w:p>
-    <w:p>
-      <w:pPr>
-        <w:pStyle w:val="Gpstesto"/>
-        <w:ind w:left="720"/>
-      </w:pPr>
-      <w:r>
-        <w:rPr>
-          <w:b/>
-          <w:bCs/>
-          <w:i/>
-          <w:iCs/>
-          <w:u w:val="single"/>
-          <w:lang w:val="en-US"/>
-        </w:rPr>
-        <w:t>System Design</w:t>
-      </w:r>
-    </w:p>
-    <w:p>
-      <w:pPr>
-        <w:pStyle w:val="Gpstesto"/>
-        <w:numPr>
-          <w:ilvl w:val="0"/>
-          <w:numId w:val="3"/>
-        </w:numPr>
-      </w:pPr>
-      <w:r>
-        <w:t xml:space="preserve">Specifica di </w:t>
-      </w:r>
-      <w:r>
-        <w:rPr>
-          <w:b/>
-          <w:bCs/>
-        </w:rPr>
-        <w:t>minimo</w:t>
-      </w:r>
-      <w:r>
-        <w:t xml:space="preserve"> 2 e </w:t>
-      </w:r>
-      <w:r>
-        <w:rPr>
-          <w:b/>
-          <w:bCs/>
-        </w:rPr>
-        <w:t>massimo</w:t>
-      </w:r>
-      <w:r>
-        <w:t xml:space="preserve"> 4 design goal per ogni membro del team.</w:t>
-      </w:r>
-    </w:p>
-    <w:p>
-      <w:pPr>
-        <w:pStyle w:val="Gpstesto"/>
-        <w:numPr>
-          <w:ilvl w:val="0"/>
-          <w:numId w:val="3"/>
-        </w:numPr>
-      </w:pPr>
-      <w:r>
-        <w:t xml:space="preserve">Definizione di </w:t>
-      </w:r>
-      <w:r>
-        <w:rPr>
-          <w:b/>
-          <w:bCs/>
-        </w:rPr>
-        <w:t>un diagramma</w:t>
-      </w:r>
-      <w:r>
-        <w:t xml:space="preserve"> di decomposizione dei sottosistemi per team, con annessa descrizione e motivazione all’uso.</w:t>
-      </w:r>
-    </w:p>
-    <w:p>
-      <w:pPr>
-        <w:pStyle w:val="Gpstesto"/>
-        <w:numPr>
-          <w:ilvl w:val="0"/>
-          <w:numId w:val="3"/>
-        </w:numPr>
-      </w:pPr>
-      <w:r>
-        <w:t xml:space="preserve">Definizione di </w:t>
-      </w:r>
-      <w:r>
-        <w:rPr>
-          <w:b/>
-          <w:bCs/>
-        </w:rPr>
-        <w:t xml:space="preserve">un </w:t>
-      </w:r>
-      <w:proofErr w:type="spellStart"/>
-      <w:r>
-        <w:rPr>
-          <w:b/>
-          <w:bCs/>
-        </w:rPr>
-        <w:t>deployment</w:t>
-      </w:r>
-      <w:proofErr w:type="spellEnd"/>
-      <w:r>
-        <w:rPr>
-          <w:b/>
-          <w:bCs/>
-        </w:rPr>
-        <w:t xml:space="preserve"> </w:t>
-      </w:r>
-      <w:proofErr w:type="spellStart"/>
-      <w:r>
-        <w:rPr>
-          <w:b/>
-          <w:bCs/>
-        </w:rPr>
-        <w:t>diagram</w:t>
-      </w:r>
-      <w:proofErr w:type="spellEnd"/>
-      <w:r>
-        <w:t xml:space="preserve"> per team, con annessa descrizione e motivazione all’uso.</w:t>
-      </w:r>
-    </w:p>
-    <w:p>
-      <w:pPr>
-        <w:pStyle w:val="Gpstesto"/>
-        <w:ind w:left="720"/>
-      </w:pPr>
-      <w:r>
-        <w:rPr>
-          <w:b/>
-          <w:bCs/>
-          <w:i/>
-          <w:iCs/>
-          <w:u w:val="single"/>
-          <w:lang w:val="en-US"/>
-        </w:rPr>
-        <w:t>Object Design</w:t>
-      </w:r>
-    </w:p>
-    <w:p>
-      <w:pPr>
-        <w:pStyle w:val="Gpstesto"/>
-        <w:numPr>
-          <w:ilvl w:val="0"/>
-          <w:numId w:val="3"/>
-        </w:numPr>
-      </w:pPr>
-      <w:r>
-        <w:t xml:space="preserve">Uso di </w:t>
-      </w:r>
-      <w:r>
-        <w:rPr>
-          <w:b/>
-          <w:bCs/>
-        </w:rPr>
-        <w:t>minimo</w:t>
-      </w:r>
-      <w:r>
-        <w:t xml:space="preserve"> uno e </w:t>
-      </w:r>
-      <w:r>
-        <w:rPr>
-          <w:b/>
-          <w:bCs/>
-        </w:rPr>
-        <w:t>massimo</w:t>
-      </w:r>
-      <w:r>
-        <w:t xml:space="preserve"> due design pattern per team</w:t>
-      </w:r>
-      <w:r>
-        <w:t xml:space="preserve"> </w:t>
-      </w:r>
-      <w:r>
-        <w:t>(devono essere selezionati tra quelli presentati a lezione</w:t>
-      </w:r>
-      <w:r>
-        <w:t>)</w:t>
-      </w:r>
-      <w:r>
-        <w:t>;</w:t>
-      </w:r>
-    </w:p>
-    <w:p>
-      <w:pPr>
-        <w:pStyle w:val="Gpstesto"/>
-        <w:numPr>
-          <w:ilvl w:val="0"/>
-          <w:numId w:val="3"/>
-        </w:numPr>
-      </w:pPr>
-      <w:proofErr w:type="spellStart"/>
-      <w:r>
-        <w:rPr>
-          <w:lang w:val="en-US"/>
-        </w:rPr>
-        <w:t>Uso</w:t>
-      </w:r>
-      <w:proofErr w:type="spellEnd"/>
-      <w:r>
-        <w:rPr>
-          <w:lang w:val="en-US"/>
-        </w:rPr>
-        <w:t xml:space="preserve"> di UML;</w:t>
-      </w:r>
-    </w:p>
-    <w:p>
-      <w:pPr>
-        <w:pStyle w:val="Gpstesto"/>
-        <w:ind w:left="720"/>
-      </w:pPr>
-      <w:r>
-        <w:rPr>
-          <w:b/>
-          <w:bCs/>
-          <w:i/>
-          <w:iCs/>
-          <w:u w:val="single"/>
-          <w:lang w:val="en-US"/>
-        </w:rPr>
-        <w:t>Testing</w:t>
-      </w:r>
-    </w:p>
-    <w:p>
-      <w:pPr>
-        <w:pStyle w:val="Gpstesto"/>
-        <w:numPr>
-          <w:ilvl w:val="0"/>
-          <w:numId w:val="3"/>
-        </w:numPr>
-      </w:pPr>
-      <w:r>
-        <w:t xml:space="preserve">Ogni studente dovrà effettuare il testing di unità, tramite </w:t>
-      </w:r>
-      <w:proofErr w:type="spellStart"/>
-      <w:r>
-        <w:t>category</w:t>
-      </w:r>
-      <w:proofErr w:type="spellEnd"/>
-      <w:r>
-        <w:t xml:space="preserve"> </w:t>
-      </w:r>
-      <w:proofErr w:type="spellStart"/>
-      <w:r>
-        <w:t>partition</w:t>
-      </w:r>
-      <w:proofErr w:type="spellEnd"/>
-      <w:r>
-        <w:t xml:space="preserve">, di </w:t>
-      </w:r>
-      <w:r>
-        <w:rPr>
-          <w:b/>
-          <w:bCs/>
-        </w:rPr>
-        <w:t>esattamente</w:t>
-      </w:r>
-      <w:r>
-        <w:t xml:space="preserve"> un metodo di una classe sviluppata.</w:t>
-      </w:r>
-    </w:p>
-    <w:p>
-      <w:pPr>
-        <w:pStyle w:val="Gpstesto"/>
-        <w:numPr>
-          <w:ilvl w:val="0"/>
-          <w:numId w:val="3"/>
-        </w:numPr>
-      </w:pPr>
-      <w:r>
-        <w:t xml:space="preserve">Ogni studente dovrà effettuare il testing di sistema, tramite </w:t>
-      </w:r>
-      <w:proofErr w:type="spellStart"/>
-      <w:r>
-        <w:t>category</w:t>
-      </w:r>
-      <w:proofErr w:type="spellEnd"/>
-      <w:r>
-        <w:t xml:space="preserve"> </w:t>
-      </w:r>
-      <w:proofErr w:type="spellStart"/>
-      <w:r>
-        <w:t>partition</w:t>
-      </w:r>
-      <w:proofErr w:type="spellEnd"/>
-      <w:r>
-        <w:t xml:space="preserve">, di </w:t>
-      </w:r>
-      <w:r>
-        <w:rPr>
-          <w:b/>
-          <w:bCs/>
-        </w:rPr>
-        <w:t>esattamente</w:t>
-      </w:r>
-      <w:r>
-        <w:t xml:space="preserve"> una funzionalità del sistema sviluppato.</w:t>
-      </w:r>
-    </w:p>
-    <w:p>
-      <w:pPr>
-        <w:pStyle w:val="GpsTitolo"/>
-        <w:numPr>
-          <w:ilvl w:val="0"/>
-          <w:numId w:val="2"/>
-        </w:numPr>
-      </w:pPr>
-      <w:r>
-        <w:t>Criteri di Accettazione/</w:t>
-      </w:r>
-      <w:proofErr w:type="spellStart"/>
-      <w:r>
-        <w:t>Acceptance</w:t>
-      </w:r>
-      <w:proofErr w:type="spellEnd"/>
-      <w:r>
-        <w:t xml:space="preserve"> </w:t>
-      </w:r>
-      <w:proofErr w:type="spellStart"/>
-      <w:r>
-        <w:t>Criteria</w:t>
-      </w:r>
-      <w:proofErr w:type="spellEnd"/>
-      <w:r>
-        <w:t xml:space="preserve"> </w:t>
-      </w:r>
-      <w:r>
-        <w:rPr>
-          <w:rFonts w:ascii="Garamond" w:hAnsi="Garamond"/>
-          <w:sz w:val="24"/>
-        </w:rPr>
-        <w:t>(Criteri che, se non rispettati, portano al fallimento del progetto</w:t>
-      </w:r>
-      <w:r>
-        <w:rPr>
-          <w:rFonts w:ascii="Garamond" w:hAnsi="Garamond"/>
-          <w:sz w:val="24"/>
-        </w:rPr>
-        <w:t>)</w:t>
-      </w:r>
-    </w:p>
-    <w:p>
-      <w:pPr>
-        <w:pStyle w:val="Gpstesto"/>
-        <w:numPr>
-          <w:ilvl w:val="0"/>
-          <w:numId w:val="3"/>
-        </w:numPr>
-      </w:pPr>
-      <w:r>
-        <w:t xml:space="preserve">Utilizzo appropriato di GitHub, che preveda il </w:t>
-      </w:r>
-      <w:r>
-        <w:rPr>
-          <w:b/>
-          <w:bCs/>
-        </w:rPr>
-        <w:t>rispetto delle linee guida definite nel contesto del primo lab</w:t>
-      </w:r>
-      <w:r>
-        <w:t xml:space="preserve">. </w:t>
-      </w:r>
-    </w:p>
-    <w:p>
-      <w:pPr>
-        <w:pStyle w:val="Gpstesto"/>
-        <w:numPr>
-          <w:ilvl w:val="0"/>
-          <w:numId w:val="3"/>
-        </w:numPr>
-      </w:pPr>
-      <w:r>
-        <w:t>Adeguato utilizzo del pull-</w:t>
-      </w:r>
-      <w:proofErr w:type="spellStart"/>
-      <w:r>
-        <w:t>based</w:t>
-      </w:r>
-      <w:proofErr w:type="spellEnd"/>
-      <w:r>
-        <w:t xml:space="preserve"> </w:t>
-      </w:r>
-      <w:proofErr w:type="spellStart"/>
-      <w:r>
-        <w:t>development</w:t>
-      </w:r>
-      <w:proofErr w:type="spellEnd"/>
-      <w:r>
-        <w:t xml:space="preserve">, che preveda il </w:t>
-      </w:r>
-      <w:r>
-        <w:rPr>
-          <w:b/>
-          <w:bCs/>
-        </w:rPr>
-        <w:t>rispetto delle linee guida definite nel contesto del primo lab</w:t>
-      </w:r>
-      <w:r>
-        <w:t>.</w:t>
-      </w:r>
-    </w:p>
-    <w:p>
-      <w:pPr>
-        <w:pStyle w:val="Gpstesto"/>
-        <w:numPr>
-          <w:ilvl w:val="0"/>
-          <w:numId w:val="3"/>
-        </w:numPr>
-      </w:pPr>
-      <w:r>
-        <w:lastRenderedPageBreak/>
-        <w:t xml:space="preserve">Adeguato utilizzo di </w:t>
-      </w:r>
-      <w:proofErr w:type="spellStart"/>
-      <w:r>
-        <w:t>Slack</w:t>
-      </w:r>
-      <w:proofErr w:type="spellEnd"/>
-      <w:r>
-        <w:t xml:space="preserve">, che preveda il </w:t>
-      </w:r>
-      <w:r>
-        <w:rPr>
-          <w:b/>
-          <w:bCs/>
-        </w:rPr>
-        <w:t>rispetto delle linee guida definite nel contesto del secondo lab</w:t>
-      </w:r>
-      <w:r>
-        <w:t>.</w:t>
-      </w:r>
-    </w:p>
-    <w:p>
-      <w:pPr>
-        <w:pStyle w:val="Gpstesto"/>
-        <w:numPr>
-          <w:ilvl w:val="0"/>
-          <w:numId w:val="3"/>
-        </w:numPr>
-      </w:pPr>
-      <w:r>
-        <w:t xml:space="preserve">Adeguato utilizzo di </w:t>
-      </w:r>
-      <w:proofErr w:type="spellStart"/>
-      <w:r>
-        <w:t>Trello</w:t>
-      </w:r>
-      <w:proofErr w:type="spellEnd"/>
-      <w:r>
-        <w:t xml:space="preserve">, che preveda il </w:t>
-      </w:r>
-      <w:r>
-        <w:rPr>
-          <w:b/>
-          <w:bCs/>
-        </w:rPr>
-        <w:t>rispetto delle linee guida definite nel contesto del secondo lab</w:t>
-      </w:r>
-      <w:r>
-        <w:t>.</w:t>
-      </w:r>
-    </w:p>
-    <w:p>
-      <w:pPr>
-        <w:pStyle w:val="Gpstesto"/>
-        <w:numPr>
-          <w:ilvl w:val="0"/>
-          <w:numId w:val="3"/>
-        </w:numPr>
-      </w:pPr>
-      <w:r>
-        <w:t xml:space="preserve">Documentazione adeguata. Verranno usati </w:t>
-      </w:r>
-      <w:proofErr w:type="spellStart"/>
-      <w:r>
-        <w:t>tool</w:t>
-      </w:r>
-      <w:proofErr w:type="spellEnd"/>
-      <w:r>
-        <w:t xml:space="preserve"> di </w:t>
-      </w:r>
-      <w:proofErr w:type="spellStart"/>
-      <w:r>
-        <w:rPr>
-          <w:b/>
-          <w:bCs/>
-        </w:rPr>
-        <w:t>plagiarism</w:t>
-      </w:r>
-      <w:proofErr w:type="spellEnd"/>
-      <w:r>
-        <w:rPr>
-          <w:b/>
-          <w:bCs/>
-        </w:rPr>
-        <w:t xml:space="preserve"> </w:t>
-      </w:r>
-      <w:proofErr w:type="spellStart"/>
-      <w:r>
-        <w:rPr>
-          <w:b/>
-          <w:bCs/>
-        </w:rPr>
-        <w:t>detection</w:t>
-      </w:r>
-      <w:proofErr w:type="spellEnd"/>
-      <w:r>
-        <w:t xml:space="preserve"> per identificare casi in cui gli studenti hanno copiato da progetti di anni precedenti e/o da altre fonti.</w:t>
-      </w:r>
-    </w:p>
-    <w:p>
-      <w:pPr>
-        <w:pStyle w:val="Gpstesto"/>
-        <w:numPr>
-          <w:ilvl w:val="0"/>
-          <w:numId w:val="3"/>
-        </w:numPr>
-      </w:pPr>
-      <w:r>
-        <w:t xml:space="preserve">Appropriato test di unità di un metodo sviluppato, che preveda il </w:t>
-      </w:r>
-      <w:r>
-        <w:rPr>
-          <w:b/>
-          <w:bCs/>
-        </w:rPr>
-        <w:t>rispetto dei vincoli</w:t>
-      </w:r>
-      <w:r>
-        <w:rPr>
-          <w:b/>
-          <w:bCs/>
-        </w:rPr>
-        <w:t>.</w:t>
-      </w:r>
-    </w:p>
-    <w:p>
-      <w:pPr>
-        <w:pStyle w:val="Gpstesto"/>
-        <w:numPr>
-          <w:ilvl w:val="0"/>
-          <w:numId w:val="3"/>
-        </w:numPr>
-      </w:pPr>
-      <w:r>
-        <w:t xml:space="preserve">Appropriato test di sistema di una funzionalità del sistema sviluppato, che preveda il </w:t>
-      </w:r>
-      <w:r>
-        <w:rPr>
-          <w:b/>
-          <w:bCs/>
-        </w:rPr>
-        <w:t>rispetto dei vincoli</w:t>
-      </w:r>
-      <w:r>
-        <w:t>.</w:t>
-      </w:r>
-    </w:p>
-    <w:p>
-      <w:pPr>
-        <w:pStyle w:val="GpsTitolo"/>
-        <w:numPr>
-          <w:ilvl w:val="0"/>
-          <w:numId w:val="2"/>
-        </w:numPr>
-      </w:pPr>
-      <w:r>
-        <w:t>Criteri di premialità</w:t>
-      </w:r>
-    </w:p>
-    <w:p>
-      <w:pPr>
-        <w:pStyle w:val="Gpstesto"/>
-        <w:numPr>
-          <w:ilvl w:val="0"/>
-          <w:numId w:val="3"/>
-        </w:numPr>
         <w:rPr>
           <w:bCs/>
           <w:iCs/>
@@ -3117,89 +2992,39 @@
           <w:bCs/>
           <w:iCs/>
         </w:rPr>
-        <w:t xml:space="preserve">Uso adeguato di sistemi di </w:t>
-      </w:r>
+        <w:t xml:space="preserve">Uso adeguato di un processo di </w:t>
+      </w:r>
+      <w:proofErr w:type="spellStart"/>
       <w:r>
         <w:rPr>
           <w:b/>
           <w:iCs/>
         </w:rPr>
-        <w:t>build</w:t>
-      </w:r>
+        <w:t>continuous</w:t>
+      </w:r>
+      <w:proofErr w:type="spellEnd"/>
+      <w:r>
+        <w:rPr>
+          <w:b/>
+          <w:iCs/>
+        </w:rPr>
+        <w:t xml:space="preserve"> </w:t>
+      </w:r>
+      <w:proofErr w:type="spellStart"/>
+      <w:r>
+        <w:rPr>
+          <w:b/>
+          <w:iCs/>
+        </w:rPr>
+        <w:t>integration</w:t>
+      </w:r>
+      <w:proofErr w:type="spellEnd"/>
       <w:r>
         <w:rPr>
           <w:bCs/>
           <w:iCs/>
         </w:rPr>
-        <w:t>;</w:t>
-      </w:r>
-    </w:p>
-    <w:p>
-      <w:pPr>
-        <w:pStyle w:val="Gpstesto"/>
-        <w:numPr>
-          <w:ilvl w:val="0"/>
-          <w:numId w:val="3"/>
-        </w:numPr>
-        <w:rPr>
-          <w:bCs/>
-          <w:iCs/>
-        </w:rPr>
-      </w:pPr>
-      <w:r>
-        <w:rPr>
-          <w:bCs/>
-          <w:iCs/>
-        </w:rPr>
-        <w:t xml:space="preserve">Uso adeguato di un processo di </w:t>
-      </w:r>
-      <w:proofErr w:type="spellStart"/>
-      <w:r>
-        <w:rPr>
-          <w:b/>
-          <w:iCs/>
-        </w:rPr>
-        <w:t>continuous</w:t>
-      </w:r>
-      <w:proofErr w:type="spellEnd"/>
-      <w:r>
-        <w:rPr>
-          <w:b/>
-          <w:iCs/>
-        </w:rPr>
-        <w:t xml:space="preserve"> </w:t>
-      </w:r>
-      <w:proofErr w:type="spellStart"/>
-      <w:r>
-        <w:rPr>
-          <w:b/>
-          <w:iCs/>
-        </w:rPr>
-        <w:t>integration</w:t>
-      </w:r>
-      <w:proofErr w:type="spellEnd"/>
-      <w:r>
-        <w:rPr>
-          <w:bCs/>
-          <w:iCs/>
-        </w:rPr>
-        <w:t xml:space="preserve"> tramite </w:t>
-      </w:r>
-      <w:proofErr w:type="spellStart"/>
-      <w:r>
-        <w:rPr>
-          <w:bCs/>
-          <w:iCs/>
-        </w:rPr>
-        <w:t>Travis</w:t>
-      </w:r>
-      <w:proofErr w:type="spellEnd"/>
-      <w:r>
-        <w:rPr>
-          <w:bCs/>
-          <w:iCs/>
-        </w:rPr>
-        <w:t>;</w:t>
+        <w:t xml:space="preserve"> tramite Travis;</w:t>
       </w:r>
     </w:p>
     <w:p>
@@ -3341,7 +3166,7 @@
 </file>
 
 <file path=word/endnotes.xml><?xml version="1.0" encoding="utf-8"?>
-<w:endnotes xmlns:wpc="http://schemas.microsoft.com/office/word/2010/wordprocessingCanvas" xmlns:cx="http://schemas.microsoft.com/office/drawing/2014/chartex" xmlns:mc="http://schemas.openxmlformats.org/markup-compatibility/2006" xmlns:o="urn:schemas-microsoft-com:office:office" xmlns:r="http://schemas.openxmlformats.org/officeDocument/2006/relationships" xmlns:m="http://schemas.openxmlformats.org/officeDocument/2006/math" xmlns:v="urn:schemas-microsoft-com:vml" xmlns:wp14="http://schemas.microsoft.com/office/word/2010/wordprocessingDrawing" xmlns:wp="http://schemas.openxmlformats.org/drawingml/2006/wordprocessingDrawing" xmlns:w10="urn:schemas-microsoft-com:office:word" xmlns:w="http://schemas.openxmlformats.org/wordprocessingml/2006/main" xmlns:w14="http://schemas.microsoft.com/office/word/2010/wordml" xmlns:w15="http://schemas.microsoft.com/office/word/2012/wordml" xmlns:w16se="http://schemas.microsoft.com/office/word/2015/wordml/symex" xmlns:wpg="http://schemas.microsoft.com/office/word/2010/wordprocessingGroup" xmlns:wpi="http://schemas.microsoft.com/office/word/2010/wordprocessingInk" xmlns:wne="http://schemas.microsoft.com/office/word/2006/wordml" xmlns:wps="http://schemas.microsoft.com/office/word/2010/wordprocessingShape" mc:Ignorable="w14 w15 w16se wp14">
+<w:endnotes xmlns:wpc="http://schemas.microsoft.com/office/word/2010/wordprocessingCanvas" xmlns:cx="http://schemas.microsoft.com/office/drawing/2014/chartex" xmlns:cx1="http://schemas.microsoft.com/office/drawing/2015/9/8/chartex" xmlns:cx2="http://schemas.microsoft.com/office/drawing/2015/10/21/chartex" xmlns:cx3="http://schemas.microsoft.com/office/drawing/2016/5/9/chartex" xmlns:cx4="http://schemas.microsoft.com/office/drawing/2016/5/10/chartex" xmlns:cx5="http://schemas.microsoft.com/office/drawing/2016/5/11/chartex" xmlns:cx6="http://schemas.microsoft.com/office/drawing/2016/5/12/chartex" xmlns:cx7="http://schemas.microsoft.com/office/drawing/2016/5/13/chartex" xmlns:cx8="http://schemas.microsoft.com/office/drawing/2016/5/14/chartex" xmlns:mc="http://schemas.openxmlformats.org/markup-compatibility/2006" xmlns:aink="http://schemas.microsoft.com/office/drawing/2016/ink" xmlns:am3d="http://schemas.microsoft.com/office/drawing/2017/model3d" xmlns:o="urn:schemas-microsoft-com:office:office" xmlns:oel="http://schemas.microsoft.com/office/2019/extlst" xmlns:r="http://schemas.openxmlformats.org/officeDocument/2006/relationships" xmlns:m="http://schemas.openxmlformats.org/officeDocument/2006/math" xmlns:v="urn:schemas-microsoft-com:vml" xmlns:wp14="http://schemas.microsoft.com/office/word/2010/wordprocessingDrawing" xmlns:wp="http://schemas.openxmlformats.org/drawingml/2006/wordprocessingDrawing" xmlns:w10="urn:schemas-microsoft-com:office:word" xmlns:w="http://schemas.openxmlformats.org/wordprocessingml/2006/main" xmlns:w14="http://schemas.microsoft.com/office/word/2010/wordml" xmlns:w15="http://schemas.microsoft.com/office/word/2012/wordml" xmlns:w16cex="http://schemas.microsoft.com/office/word/2018/wordml/cex" xmlns:w16cid="http://schemas.microsoft.com/office/word/2016/wordml/cid" xmlns:w16="http://schemas.microsoft.com/office/word/2018/wordml" xmlns:w16sdtdh="http://schemas.microsoft.com/office/word/2020/wordml/sdtdatahash" xmlns:w16se="http://schemas.microsoft.com/office/word/2015/wordml/symex" xmlns:wpg="http://schemas.microsoft.com/office/word/2010/wordprocessingGroup" xmlns:wpi="http://schemas.microsoft.com/office/word/2010/wordprocessingInk" xmlns:wne="http://schemas.microsoft.com/office/word/2006/wordml" xmlns:wps="http://schemas.microsoft.com/office/word/2010/wordprocessingShape" mc:Ignorable="w14 w15 w16se w16cid w16 w16cex w16sdtdh wp14">
   <w:endnote w:type="separator" w:id="-1">
     <w:p>
       <w:pPr>
@@ -3366,7 +3191,7 @@
 </file>
 
 <file path=word/footer1.xml><?xml version="1.0" encoding="utf-8"?>
-<w:ftr xmlns:wpc="http://schemas.microsoft.com/office/word/2010/wordprocessingCanvas" xmlns:cx="http://schemas.microsoft.com/office/drawing/2014/chartex" xmlns:mc="http://schemas.openxmlformats.org/markup-compatibility/2006" xmlns:o="urn:schemas-microsoft-com:office:office" xmlns:r="http://schemas.openxmlformats.org/officeDocument/2006/relationships" xmlns:m="http://schemas.openxmlformats.org/officeDocument/2006/math" xmlns:v="urn:schemas-microsoft-com:vml" xmlns:wp14="http://schemas.microsoft.com/office/word/2010/wordprocessingDrawing" xmlns:wp="http://schemas.openxmlformats.org/drawingml/2006/wordprocessingDrawing" xmlns:w10="urn:schemas-microsoft-com:office:word" xmlns:w="http://schemas.openxmlformats.org/wordprocessingml/2006/main" xmlns:w14="http://schemas.microsoft.com/office/word/2010/wordml" xmlns:w15="http://schemas.microsoft.com/office/word/2012/wordml" xmlns:w16se="http://schemas.microsoft.com/office/word/2015/wordml/symex" xmlns:wpg="http://schemas.microsoft.com/office/word/2010/wordprocessingGroup" xmlns:wpi="http://schemas.microsoft.com/office/word/2010/wordprocessingInk" xmlns:wne="http://schemas.microsoft.com/office/word/2006/wordml" xmlns:wps="http://schemas.microsoft.com/office/word/2010/wordprocessingShape" mc:Ignorable="w14 w15 w16se wp14">
+<w:ftr xmlns:wpc="http://schemas.microsoft.com/office/word/2010/wordprocessingCanvas" xmlns:cx="http://schemas.microsoft.com/office/drawing/2014/chartex" xmlns:cx1="http://schemas.microsoft.com/office/drawing/2015/9/8/chartex" xmlns:cx2="http://schemas.microsoft.com/office/drawing/2015/10/21/chartex" xmlns:cx3="http://schemas.microsoft.com/office/drawing/2016/5/9/chartex" xmlns:cx4="http://schemas.microsoft.com/office/drawing/2016/5/10/chartex" xmlns:cx5="http://schemas.microsoft.com/office/drawing/2016/5/11/chartex" xmlns:cx6="http://schemas.microsoft.com/office/drawing/2016/5/12/chartex" xmlns:cx7="http://schemas.microsoft.com/office/drawing/2016/5/13/chartex" xmlns:cx8="http://schemas.microsoft.com/office/drawing/2016/5/14/chartex" xmlns:mc="http://schemas.openxmlformats.org/markup-compatibility/2006" xmlns:aink="http://schemas.microsoft.com/office/drawing/2016/ink" xmlns:am3d="http://schemas.microsoft.com/office/drawing/2017/model3d" xmlns:o="urn:schemas-microsoft-com:office:office" xmlns:oel="http://schemas.microsoft.com/office/2019/extlst" xmlns:r="http://schemas.openxmlformats.org/officeDocument/2006/relationships" xmlns:m="http://schemas.openxmlformats.org/officeDocument/2006/math" xmlns:v="urn:schemas-microsoft-com:vml" xmlns:wp14="http://schemas.microsoft.com/office/word/2010/wordprocessingDrawing" xmlns:wp="http://schemas.openxmlformats.org/drawingml/2006/wordprocessingDrawing" xmlns:w10="urn:schemas-microsoft-com:office:word" xmlns:w="http://schemas.openxmlformats.org/wordprocessingml/2006/main" xmlns:w14="http://schemas.microsoft.com/office/word/2010/wordml" xmlns:w15="http://schemas.microsoft.com/office/word/2012/wordml" xmlns:w16cex="http://schemas.microsoft.com/office/word/2018/wordml/cex" xmlns:w16cid="http://schemas.microsoft.com/office/word/2016/wordml/cid" xmlns:w16="http://schemas.microsoft.com/office/word/2018/wordml" xmlns:w16sdtdh="http://schemas.microsoft.com/office/word/2020/wordml/sdtdatahash" xmlns:w16se="http://schemas.microsoft.com/office/word/2015/wordml/symex" xmlns:wpg="http://schemas.microsoft.com/office/word/2010/wordprocessingGroup" xmlns:wpi="http://schemas.microsoft.com/office/word/2010/wordprocessingInk" xmlns:wne="http://schemas.microsoft.com/office/word/2006/wordml" xmlns:wps="http://schemas.microsoft.com/office/word/2010/wordprocessingShape" mc:Ignorable="w14 w15 w16se w16cid w16 w16cex w16sdtdh wp14">
   <w:p>
     <w:pPr>
       <w:tabs>
@@ -3619,7 +3444,7 @@
 </file>
 
 <file path=word/footnotes.xml><?xml version="1.0" encoding="utf-8"?>
-<w:footnotes xmlns:wpc="http://schemas.microsoft.com/office/word/2010/wordprocessingCanvas" xmlns:cx="http://schemas.microsoft.com/office/drawing/2014/chartex" xmlns:mc="http://schemas.openxmlformats.org/markup-compatibility/2006" xmlns:o="urn:schemas-microsoft-com:office:office" xmlns:r="http://schemas.openxmlformats.org/officeDocument/2006/relationships" xmlns:m="http://schemas.openxmlformats.org/officeDocument/2006/math" xmlns:v="urn:schemas-microsoft-com:vml" xmlns:wp14="http://schemas.microsoft.com/office/word/2010/wordprocessingDrawing" xmlns:wp="http://schemas.openxmlformats.org/drawingml/2006/wordprocessingDrawing" xmlns:w10="urn:schemas-microsoft-com:office:word" xmlns:w="http://schemas.openxmlformats.org/wordprocessingml/2006/main" xmlns:w14="http://schemas.microsoft.com/office/word/2010/wordml" xmlns:w15="http://schemas.microsoft.com/office/word/2012/wordml" xmlns:w16se="http://schemas.microsoft.com/office/word/2015/wordml/symex" xmlns:wpg="http://schemas.microsoft.com/office/word/2010/wordprocessingGroup" xmlns:wpi="http://schemas.microsoft.com/office/word/2010/wordprocessingInk" xmlns:wne="http://schemas.microsoft.com/office/word/2006/wordml" xmlns:wps="http://schemas.microsoft.com/office/word/2010/wordprocessingShape" mc:Ignorable="w14 w15 w16se wp14">
+<w:footnotes xmlns:wpc="http://schemas.microsoft.com/office/word/2010/wordprocessingCanvas" xmlns:cx="http://schemas.microsoft.com/office/drawing/2014/chartex" xmlns:cx1="http://schemas.microsoft.com/office/drawing/2015/9/8/chartex" xmlns:cx2="http://schemas.microsoft.com/office/drawing/2015/10/21/chartex" xmlns:cx3="http://schemas.microsoft.com/office/drawing/2016/5/9/chartex" xmlns:cx4="http://schemas.microsoft.com/office/drawing/2016/5/10/chartex" xmlns:cx5="http://schemas.microsoft.com/office/drawing/2016/5/11/chartex" xmlns:cx6="http://schemas.microsoft.com/office/drawing/2016/5/12/chartex" xmlns:cx7="http://schemas.microsoft.com/office/drawing/2016/5/13/chartex" xmlns:cx8="http://schemas.microsoft.com/office/drawing/2016/5/14/chartex" xmlns:mc="http://schemas.openxmlformats.org/markup-compatibility/2006" xmlns:aink="http://schemas.microsoft.com/office/drawing/2016/ink" xmlns:am3d="http://schemas.microsoft.com/office/drawing/2017/model3d" xmlns:o="urn:schemas-microsoft-com:office:office" xmlns:oel="http://schemas.microsoft.com/office/2019/extlst" xmlns:r="http://schemas.openxmlformats.org/officeDocument/2006/relationships" xmlns:m="http://schemas.openxmlformats.org/officeDocument/2006/math" xmlns:v="urn:schemas-microsoft-com:vml" xmlns:wp14="http://schemas.microsoft.com/office/word/2010/wordprocessingDrawing" xmlns:wp="http://schemas.openxmlformats.org/drawingml/2006/wordprocessingDrawing" xmlns:w10="urn:schemas-microsoft-com:office:word" xmlns:w="http://schemas.openxmlformats.org/wordprocessingml/2006/main" xmlns:w14="http://schemas.microsoft.com/office/word/2010/wordml" xmlns:w15="http://schemas.microsoft.com/office/word/2012/wordml" xmlns:w16cex="http://schemas.microsoft.com/office/word/2018/wordml/cex" xmlns:w16cid="http://schemas.microsoft.com/office/word/2016/wordml/cid" xmlns:w16="http://schemas.microsoft.com/office/word/2018/wordml" xmlns:w16sdtdh="http://schemas.microsoft.com/office/word/2020/wordml/sdtdatahash" xmlns:w16se="http://schemas.microsoft.com/office/word/2015/wordml/symex" xmlns:wpg="http://schemas.microsoft.com/office/word/2010/wordprocessingGroup" xmlns:wpi="http://schemas.microsoft.com/office/word/2010/wordprocessingInk" xmlns:wne="http://schemas.microsoft.com/office/word/2006/wordml" xmlns:wps="http://schemas.microsoft.com/office/word/2010/wordprocessingShape" mc:Ignorable="w14 w15 w16se w16cid w16 w16cex w16sdtdh wp14">
   <w:footnote w:type="separator" w:id="-1">
     <w:p>
       <w:pPr>
@@ -3644,7 +3469,7 @@
 </file>
 
 <file path=word/header1.xml><?xml version="1.0" encoding="utf-8"?>
-<w:hdr xmlns:wpc="http://schemas.microsoft.com/office/word/2010/wordprocessingCanvas" xmlns:cx="http://schemas.microsoft.com/office/drawing/2014/chartex" xmlns:mc="http://schemas.openxmlformats.org/markup-compatibility/2006" xmlns:o="urn:schemas-microsoft-com:office:office" xmlns:r="http://schemas.openxmlformats.org/officeDocument/2006/relationships" xmlns:m="http://schemas.openxmlformats.org/officeDocument/2006/math" xmlns:v="urn:schemas-microsoft-com:vml" xmlns:wp14="http://schemas.microsoft.com/office/word/2010/wordprocessingDrawing" xmlns:wp="http://schemas.openxmlformats.org/drawingml/2006/wordprocessingDrawing" xmlns:w10="urn:schemas-microsoft-com:office:word" xmlns:w="http://schemas.openxmlformats.org/wordprocessingml/2006/main" xmlns:w14="http://schemas.microsoft.com/office/word/2010/wordml" xmlns:w15="http://schemas.microsoft.com/office/word/2012/wordml" xmlns:w16se="http://schemas.microsoft.com/office/word/2015/wordml/symex" xmlns:wpg="http://schemas.microsoft.com/office/word/2010/wordprocessingGroup" xmlns:wpi="http://schemas.microsoft.com/office/word/2010/wordprocessingInk" xmlns:wne="http://schemas.microsoft.com/office/word/2006/wordml" xmlns:wps="http://schemas.microsoft.com/office/word/2010/wordprocessingShape" mc:Ignorable="w14 w15 w16se wp14">
+<w:hdr xmlns:wpc="http://schemas.microsoft.com/office/word/2010/wordprocessingCanvas" xmlns:cx="http://schemas.microsoft.com/office/drawing/2014/chartex" xmlns:cx1="http://schemas.microsoft.com/office/drawing/2015/9/8/chartex" xmlns:cx2="http://schemas.microsoft.com/office/drawing/2015/10/21/chartex" xmlns:cx3="http://schemas.microsoft.com/office/drawing/2016/5/9/chartex" xmlns:cx4="http://schemas.microsoft.com/office/drawing/2016/5/10/chartex" xmlns:cx5="http://schemas.microsoft.com/office/drawing/2016/5/11/chartex" xmlns:cx6="http://schemas.microsoft.com/office/drawing/2016/5/12/chartex" xmlns:cx7="http://schemas.microsoft.com/office/drawing/2016/5/13/chartex" xmlns:cx8="http://schemas.microsoft.com/office/drawing/2016/5/14/chartex" xmlns:mc="http://schemas.openxmlformats.org/markup-compatibility/2006" xmlns:aink="http://schemas.microsoft.com/office/drawing/2016/ink" xmlns:am3d="http://schemas.microsoft.com/office/drawing/2017/model3d" xmlns:o="urn:schemas-microsoft-com:office:office" xmlns:oel="http://schemas.microsoft.com/office/2019/extlst" xmlns:r="http://schemas.openxmlformats.org/officeDocument/2006/relationships" xmlns:m="http://schemas.openxmlformats.org/officeDocument/2006/math" xmlns:v="urn:schemas-microsoft-com:vml" xmlns:wp14="http://schemas.microsoft.com/office/word/2010/wordprocessingDrawing" xmlns:wp="http://schemas.openxmlformats.org/drawingml/2006/wordprocessingDrawing" xmlns:w10="urn:schemas-microsoft-com:office:word" xmlns:w="http://schemas.openxmlformats.org/wordprocessingml/2006/main" xmlns:w14="http://schemas.microsoft.com/office/word/2010/wordml" xmlns:w15="http://schemas.microsoft.com/office/word/2012/wordml" xmlns:w16cex="http://schemas.microsoft.com/office/word/2018/wordml/cex" xmlns:w16cid="http://schemas.microsoft.com/office/word/2016/wordml/cid" xmlns:w16="http://schemas.microsoft.com/office/word/2018/wordml" xmlns:w16sdtdh="http://schemas.microsoft.com/office/word/2020/wordml/sdtdatahash" xmlns:w16se="http://schemas.microsoft.com/office/word/2015/wordml/symex" xmlns:wpg="http://schemas.microsoft.com/office/word/2010/wordprocessingGroup" xmlns:wpi="http://schemas.microsoft.com/office/word/2010/wordprocessingInk" xmlns:wne="http://schemas.microsoft.com/office/word/2006/wordml" xmlns:wps="http://schemas.microsoft.com/office/word/2010/wordprocessingShape" mc:Ignorable="w14 w15 w16se w16cid w16 w16cex w16sdtdh wp14">
   <w:p>
     <w:pPr>
       <w:pStyle w:val="Intestazione"/>
@@ -3806,7 +3631,7 @@
 </file>
 
 <file path=word/header2.xml><?xml version="1.0" encoding="utf-8"?>
-<w:hdr xmlns:wpc="http://schemas.microsoft.com/office/word/2010/wordprocessingCanvas" xmlns:cx="http://schemas.microsoft.com/office/drawing/2014/chartex" xmlns:mc="http://schemas.openxmlformats.org/markup-compatibility/2006" xmlns:o="urn:schemas-microsoft-com:office:office" xmlns:r="http://schemas.openxmlformats.org/officeDocument/2006/relationships" xmlns:m="http://schemas.openxmlformats.org/officeDocument/2006/math" xmlns:v="urn:schemas-microsoft-com:vml" xmlns:wp14="http://schemas.microsoft.com/office/word/2010/wordprocessingDrawing" xmlns:wp="http://schemas.openxmlformats.org/drawingml/2006/wordprocessingDrawing" xmlns:w10="urn:schemas-microsoft-com:office:word" xmlns:w="http://schemas.openxmlformats.org/wordprocessingml/2006/main" xmlns:w14="http://schemas.microsoft.com/office/word/2010/wordml" xmlns:w15="http://schemas.microsoft.com/office/word/2012/wordml" xmlns:w16se="http://schemas.microsoft.com/office/word/2015/wordml/symex" xmlns:wpg="http://schemas.microsoft.com/office/word/2010/wordprocessingGroup" xmlns:wpi="http://schemas.microsoft.com/office/word/2010/wordprocessingInk" xmlns:wne="http://schemas.microsoft.com/office/word/2006/wordml" xmlns:wps="http://schemas.microsoft.com/office/word/2010/wordprocessingShape" mc:Ignorable="w14 w15 w16se wp14">
+<w:hdr xmlns:wpc="http://schemas.microsoft.com/office/word/2010/wordprocessingCanvas" xmlns:cx="http://schemas.microsoft.com/office/drawing/2014/chartex" xmlns:cx1="http://schemas.microsoft.com/office/drawing/2015/9/8/chartex" xmlns:cx2="http://schemas.microsoft.com/office/drawing/2015/10/21/chartex" xmlns:cx3="http://schemas.microsoft.com/office/drawing/2016/5/9/chartex" xmlns:cx4="http://schemas.microsoft.com/office/drawing/2016/5/10/chartex" xmlns:cx5="http://schemas.microsoft.com/office/drawing/2016/5/11/chartex" xmlns:cx6="http://schemas.microsoft.com/office/drawing/2016/5/12/chartex" xmlns:cx7="http://schemas.microsoft.com/office/drawing/2016/5/13/chartex" xmlns:cx8="http://schemas.microsoft.com/office/drawing/2016/5/14/chartex" xmlns:mc="http://schemas.openxmlformats.org/markup-compatibility/2006" xmlns:aink="http://schemas.microsoft.com/office/drawing/2016/ink" xmlns:am3d="http://schemas.microsoft.com/office/drawing/2017/model3d" xmlns:o="urn:schemas-microsoft-com:office:office" xmlns:oel="http://schemas.microsoft.com/office/2019/extlst" xmlns:r="http://schemas.openxmlformats.org/officeDocument/2006/relationships" xmlns:m="http://schemas.openxmlformats.org/officeDocument/2006/math" xmlns:v="urn:schemas-microsoft-com:vml" xmlns:wp14="http://schemas.microsoft.com/office/word/2010/wordprocessingDrawing" xmlns:wp="http://schemas.openxmlformats.org/drawingml/2006/wordprocessingDrawing" xmlns:w10="urn:schemas-microsoft-com:office:word" xmlns:w="http://schemas.openxmlformats.org/wordprocessingml/2006/main" xmlns:w14="http://schemas.microsoft.com/office/word/2010/wordml" xmlns:w15="http://schemas.microsoft.com/office/word/2012/wordml" xmlns:w16cex="http://schemas.microsoft.com/office/word/2018/wordml/cex" xmlns:w16cid="http://schemas.microsoft.com/office/word/2016/wordml/cid" xmlns:w16="http://schemas.microsoft.com/office/word/2018/wordml" xmlns:w16sdtdh="http://schemas.microsoft.com/office/word/2020/wordml/sdtdatahash" xmlns:w16se="http://schemas.microsoft.com/office/word/2015/wordml/symex" xmlns:wpg="http://schemas.microsoft.com/office/word/2010/wordprocessingGroup" xmlns:wpi="http://schemas.microsoft.com/office/word/2010/wordprocessingInk" xmlns:wne="http://schemas.microsoft.com/office/word/2006/wordml" xmlns:wps="http://schemas.microsoft.com/office/word/2010/wordprocessingShape" mc:Ignorable="w14 w15 w16se w16cid w16 w16cex w16sdtdh wp14">
   <w:p>
     <w:pPr>
       <w:pStyle w:val="Intestazione"/>
@@ -3988,7 +3813,7 @@
 </file>
 
 <file path=word/numbering.xml><?xml version="1.0" encoding="utf-8"?>
-<w:numbering xmlns:wpc="http://schemas.microsoft.com/office/word/2010/wordprocessingCanvas" xmlns:cx="http://schemas.microsoft.com/office/drawing/2014/chartex" xmlns:mc="http://schemas.openxmlformats.org/markup-compatibility/2006" xmlns:o="urn:schemas-microsoft-com:office:office" xmlns:r="http://schemas.openxmlformats.org/officeDocument/2006/relationships" xmlns:m="http://schemas.openxmlformats.org/officeDocument/2006/math" xmlns:v="urn:schemas-microsoft-com:vml" xmlns:wp14="http://schemas.microsoft.com/office/word/2010/wordprocessingDrawing" xmlns:wp="http://schemas.openxmlformats.org/drawingml/2006/wordprocessingDrawing" xmlns:w10="urn:schemas-microsoft-com:office:word" xmlns:w="http://schemas.openxmlformats.org/wordprocessingml/2006/main" xmlns:w14="http://schemas.microsoft.com/office/word/2010/wordml" xmlns:w15="http://schemas.microsoft.com/office/word/2012/wordml" xmlns:w16se="http://schemas.microsoft.com/office/word/2015/wordml/symex" xmlns:wpg="http://schemas.microsoft.com/office/word/2010/wordprocessingGroup" xmlns:wpi="http://schemas.microsoft.com/office/word/2010/wordprocessingInk" xmlns:wne="http://schemas.microsoft.com/office/word/2006/wordml" xmlns:wps="http://schemas.microsoft.com/office/word/2010/wordprocessingShape" mc:Ignorable="w14 w15 w16se wp14">
+<w:numbering xmlns:wpc="http://schemas.microsoft.com/office/word/2010/wordprocessingCanvas" xmlns:cx="http://schemas.microsoft.com/office/drawing/2014/chartex" xmlns:cx1="http://schemas.microsoft.com/office/drawing/2015/9/8/chartex" xmlns:cx2="http://schemas.microsoft.com/office/drawing/2015/10/21/chartex" xmlns:cx3="http://schemas.microsoft.com/office/drawing/2016/5/9/chartex" xmlns:cx4="http://schemas.microsoft.com/office/drawing/2016/5/10/chartex" xmlns:cx5="http://schemas.microsoft.com/office/drawing/2016/5/11/chartex" xmlns:cx6="http://schemas.microsoft.com/office/drawing/2016/5/12/chartex" xmlns:cx7="http://schemas.microsoft.com/office/drawing/2016/5/13/chartex" xmlns:cx8="http://schemas.microsoft.com/office/drawing/2016/5/14/chartex" xmlns:mc="http://schemas.openxmlformats.org/markup-compatibility/2006" xmlns:aink="http://schemas.microsoft.com/office/drawing/2016/ink" xmlns:am3d="http://schemas.microsoft.com/office/drawing/2017/model3d" xmlns:o="urn:schemas-microsoft-com:office:office" xmlns:oel="http://schemas.microsoft.com/office/2019/extlst" xmlns:r="http://schemas.openxmlformats.org/officeDocument/2006/relationships" xmlns:m="http://schemas.openxmlformats.org/officeDocument/2006/math" xmlns:v="urn:schemas-microsoft-com:vml" xmlns:wp14="http://schemas.microsoft.com/office/word/2010/wordprocessingDrawing" xmlns:wp="http://schemas.openxmlformats.org/drawingml/2006/wordprocessingDrawing" xmlns:w10="urn:schemas-microsoft-com:office:word" xmlns:w="http://schemas.openxmlformats.org/wordprocessingml/2006/main" xmlns:w14="http://schemas.microsoft.com/office/word/2010/wordml" xmlns:w15="http://schemas.microsoft.com/office/word/2012/wordml" xmlns:w16cex="http://schemas.microsoft.com/office/word/2018/wordml/cex" xmlns:w16cid="http://schemas.microsoft.com/office/word/2016/wordml/cid" xmlns:w16="http://schemas.microsoft.com/office/word/2018/wordml" xmlns:w16sdtdh="http://schemas.microsoft.com/office/word/2020/wordml/sdtdatahash" xmlns:w16se="http://schemas.microsoft.com/office/word/2015/wordml/symex" xmlns:wpg="http://schemas.microsoft.com/office/word/2010/wordprocessingGroup" xmlns:wpi="http://schemas.microsoft.com/office/word/2010/wordprocessingInk" xmlns:wne="http://schemas.microsoft.com/office/word/2006/wordml" xmlns:wps="http://schemas.microsoft.com/office/word/2010/wordprocessingShape" mc:Ignorable="w14 w15 w16se w16cid w16 w16cex w16sdtdh wp14">
   <w:abstractNum w:abstractNumId="0" w15:restartNumberingAfterBreak="0">
     <w:nsid w:val="07FC02CD"/>
     <w:multiLevelType w:val="hybridMultilevel"/>
@@ -5020,31 +4845,31 @@
       </w:rPr>
     </w:lvl>
   </w:abstractNum>
-  <w:num w:numId="1">
+  <w:num w:numId="1" w16cid:durableId="673841791">
     <w:abstractNumId w:val="3"/>
   </w:num>
-  <w:num w:numId="2">
+  <w:num w:numId="2" w16cid:durableId="1024672658">
     <w:abstractNumId w:val="0"/>
   </w:num>
-  <w:num w:numId="3">
+  <w:num w:numId="3" w16cid:durableId="490995753">
     <w:abstractNumId w:val="8"/>
   </w:num>
-  <w:num w:numId="4">
+  <w:num w:numId="4" w16cid:durableId="350765873">
     <w:abstractNumId w:val="6"/>
   </w:num>
-  <w:num w:numId="5">
+  <w:num w:numId="5" w16cid:durableId="2046759203">
     <w:abstractNumId w:val="7"/>
   </w:num>
-  <w:num w:numId="6">
+  <w:num w:numId="6" w16cid:durableId="1029910347">
     <w:abstractNumId w:val="5"/>
   </w:num>
-  <w:num w:numId="7">
+  <w:num w:numId="7" w16cid:durableId="334382307">
     <w:abstractNumId w:val="1"/>
   </w:num>
-  <w:num w:numId="8">
+  <w:num w:numId="8" w16cid:durableId="1723141507">
     <w:abstractNumId w:val="2"/>
   </w:num>
-  <w:num w:numId="9">
+  <w:num w:numId="9" w16cid:durableId="804398145">
     <w:abstractNumId w:val="4"/>
   </w:num>
   <w:numIdMacAtCleanup w:val="7"/>
@@ -5052,7 +4877,7 @@
 </file>
 
 <file path=word/styles.xml><?xml version="1.0" encoding="utf-8"?>
-<w:styles xmlns:mc="http://schemas.openxmlformats.org/markup-compatibility/2006" xmlns:r="http://schemas.openxmlformats.org/officeDocument/2006/relationships" xmlns:w="http://schemas.openxmlformats.org/wordprocessingml/2006/main" xmlns:w14="http://schemas.microsoft.com/office/word/2010/wordml" xmlns:w15="http://schemas.microsoft.com/office/word/2012/wordml" xmlns:w16se="http://schemas.microsoft.com/office/word/2015/wordml/symex" mc:Ignorable="w14 w15 w16se">
+<w:styles xmlns:mc="http://schemas.openxmlformats.org/markup-compatibility/2006" xmlns:r="http://schemas.openxmlformats.org/officeDocument/2006/relationships" xmlns:w="http://schemas.openxmlformats.org/wordprocessingml/2006/main" xmlns:w14="http://schemas.microsoft.com/office/word/2010/wordml" xmlns:w15="http://schemas.microsoft.com/office/word/2012/wordml" xmlns:w16cex="http://schemas.microsoft.com/office/word/2018/wordml/cex" xmlns:w16cid="http://schemas.microsoft.com/office/word/2016/wordml/cid" xmlns:w16="http://schemas.microsoft.com/office/word/2018/wordml" xmlns:w16sdtdh="http://schemas.microsoft.com/office/word/2020/wordml/sdtdatahash" xmlns:w16se="http://schemas.microsoft.com/office/word/2015/wordml/symex" mc:Ignorable="w14 w15 w16se w16cid w16 w16cex w16sdtdh">
   <w:docDefaults>
     <w:rPrDefault>
       <w:rPr>
@@ -5068,7 +4893,7 @@
       </w:pPr>
     </w:pPrDefault>
   </w:docDefaults>
-  <w:latentStyles w:defLockedState="0" w:defUIPriority="99" w:defSemiHidden="0" w:defUnhideWhenUsed="0" w:defQFormat="0" w:count="371">
+  <w:latentStyles w:defLockedState="0" w:defUIPriority="99" w:defSemiHidden="0" w:defUnhideWhenUsed="0" w:defQFormat="0" w:count="376">
     <w:lsdException w:name="Normal" w:uiPriority="0" w:qFormat="1"/>
     <w:lsdException w:name="heading 1" w:uiPriority="9" w:qFormat="1"/>
     <w:lsdException w:name="heading 2" w:semiHidden="1" w:uiPriority="0" w:unhideWhenUsed="1" w:qFormat="1"/>
@@ -5174,7 +4999,6 @@
     <w:lsdException w:name="HTML Sample" w:semiHidden="1" w:unhideWhenUsed="1"/>
     <w:lsdException w:name="HTML Typewriter" w:semiHidden="1" w:unhideWhenUsed="1"/>
     <w:lsdException w:name="HTML Variable" w:semiHidden="1" w:unhideWhenUsed="1"/>
-    <w:lsdException w:name="Normal Table" w:semiHidden="1" w:unhideWhenUsed="1"/>
     <w:lsdException w:name="annotation subject" w:semiHidden="1" w:unhideWhenUsed="1"/>
     <w:lsdException w:name="No List" w:semiHidden="1" w:unhideWhenUsed="1"/>
     <w:lsdException w:name="Outline List 1" w:semiHidden="1" w:unhideWhenUsed="1"/>
@@ -5217,11 +5041,8 @@
     <w:lsdException w:name="Table Contemporary" w:semiHidden="1" w:unhideWhenUsed="1"/>
     <w:lsdException w:name="Table Elegant" w:semiHidden="1" w:unhideWhenUsed="1"/>
     <w:lsdException w:name="Table Professional" w:semiHidden="1" w:unhideWhenUsed="1"/>
-    <w:lsdException w:name="Table Subtle 1" w:semiHidden="1" w:unhideWhenUsed="1"/>
     <w:lsdException w:name="Table Subtle 2" w:semiHidden="1" w:unhideWhenUsed="1"/>
     <w:lsdException w:name="Table Web 1" w:semiHidden="1" w:unhideWhenUsed="1"/>
-    <w:lsdException w:name="Table Web 2" w:semiHidden="1" w:unhideWhenUsed="1"/>
-    <w:lsdException w:name="Table Web 3" w:semiHidden="1" w:unhideWhenUsed="1"/>
     <w:lsdException w:name="Balloon Text" w:semiHidden="1" w:unhideWhenUsed="1"/>
     <w:lsdException w:name="Table Grid" w:uiPriority="39"/>
     <w:lsdException w:name="Table Theme" w:semiHidden="1" w:unhideWhenUsed="1"/>
@@ -5440,6 +5261,11 @@
     <w:lsdException w:name="List Table 5 Dark Accent 6" w:uiPriority="50"/>
     <w:lsdException w:name="List Table 6 Colorful Accent 6" w:uiPriority="51"/>
     <w:lsdException w:name="List Table 7 Colorful Accent 6" w:uiPriority="52"/>
+    <w:lsdException w:name="Mention" w:semiHidden="1" w:unhideWhenUsed="1"/>
+    <w:lsdException w:name="Smart Hyperlink" w:semiHidden="1" w:unhideWhenUsed="1"/>
+    <w:lsdException w:name="Hashtag" w:semiHidden="1" w:unhideWhenUsed="1"/>
+    <w:lsdException w:name="Unresolved Mention" w:semiHidden="1" w:unhideWhenUsed="1"/>
+    <w:lsdException w:name="Smart Link" w:semiHidden="1" w:unhideWhenUsed="1"/>
   </w:latentStyles>
   <w:style w:type="paragraph" w:default="1" w:styleId="Normale">
     <w:name w:val="Normal"/>

</xml_diff>